<commit_message>
Bug in RemoteListIterator fixed.
</commit_message>
<xml_diff>
--- a/datasamudaya/docs/DataSamudaya.docx
+++ b/datasamudaya/docs/DataSamudaya.docx
@@ -264,7 +264,7 @@
           <w:r>
             <w:fldChar w:fldCharType="separate"/>
           </w:r>
-          <w:hyperlink w:anchor="_Toc150283858" w:history="1">
+          <w:hyperlink w:anchor="_Toc162340200" w:history="1">
             <w:r>
               <w:rPr>
                 <w:rStyle w:val="Hyperlink"/>
@@ -292,7 +292,7 @@
                 <w:noProof/>
                 <w:webHidden/>
               </w:rPr>
-              <w:instrText xml:space="preserve"> PAGEREF _Toc150283858 \h </w:instrText>
+              <w:instrText xml:space="preserve"> PAGEREF _Toc162340200 \h </w:instrText>
             </w:r>
             <w:r>
               <w:rPr>
@@ -337,7 +337,7 @@
               <w14:ligatures w14:val="standardContextual"/>
             </w:rPr>
           </w:pPr>
-          <w:hyperlink w:anchor="_Toc150283859" w:history="1">
+          <w:hyperlink w:anchor="_Toc162340201" w:history="1">
             <w:r>
               <w:rPr>
                 <w:rStyle w:val="Hyperlink"/>
@@ -365,7 +365,7 @@
                 <w:noProof/>
                 <w:webHidden/>
               </w:rPr>
-              <w:instrText xml:space="preserve"> PAGEREF _Toc150283859 \h </w:instrText>
+              <w:instrText xml:space="preserve"> PAGEREF _Toc162340201 \h </w:instrText>
             </w:r>
             <w:r>
               <w:rPr>
@@ -410,7 +410,7 @@
               <w14:ligatures w14:val="standardContextual"/>
             </w:rPr>
           </w:pPr>
-          <w:hyperlink w:anchor="_Toc150283860" w:history="1">
+          <w:hyperlink w:anchor="_Toc162340202" w:history="1">
             <w:r>
               <w:rPr>
                 <w:rStyle w:val="Hyperlink"/>
@@ -438,7 +438,7 @@
                 <w:noProof/>
                 <w:webHidden/>
               </w:rPr>
-              <w:instrText xml:space="preserve"> PAGEREF _Toc150283860 \h </w:instrText>
+              <w:instrText xml:space="preserve"> PAGEREF _Toc162340202 \h </w:instrText>
             </w:r>
             <w:r>
               <w:rPr>
@@ -483,7 +483,7 @@
               <w14:ligatures w14:val="standardContextual"/>
             </w:rPr>
           </w:pPr>
-          <w:hyperlink w:anchor="_Toc150283861" w:history="1">
+          <w:hyperlink w:anchor="_Toc162340203" w:history="1">
             <w:r>
               <w:rPr>
                 <w:rStyle w:val="Hyperlink"/>
@@ -511,7 +511,7 @@
                 <w:noProof/>
                 <w:webHidden/>
               </w:rPr>
-              <w:instrText xml:space="preserve"> PAGEREF _Toc150283861 \h </w:instrText>
+              <w:instrText xml:space="preserve"> PAGEREF _Toc162340203 \h </w:instrText>
             </w:r>
             <w:r>
               <w:rPr>
@@ -556,7 +556,7 @@
               <w14:ligatures w14:val="standardContextual"/>
             </w:rPr>
           </w:pPr>
-          <w:hyperlink w:anchor="_Toc150283862" w:history="1">
+          <w:hyperlink w:anchor="_Toc162340204" w:history="1">
             <w:r>
               <w:rPr>
                 <w:rStyle w:val="Hyperlink"/>
@@ -584,7 +584,7 @@
                 <w:noProof/>
                 <w:webHidden/>
               </w:rPr>
-              <w:instrText xml:space="preserve"> PAGEREF _Toc150283862 \h </w:instrText>
+              <w:instrText xml:space="preserve"> PAGEREF _Toc162340204 \h </w:instrText>
             </w:r>
             <w:r>
               <w:rPr>
@@ -629,7 +629,7 @@
               <w14:ligatures w14:val="standardContextual"/>
             </w:rPr>
           </w:pPr>
-          <w:hyperlink w:anchor="_Toc150283863" w:history="1">
+          <w:hyperlink w:anchor="_Toc162340205" w:history="1">
             <w:r>
               <w:rPr>
                 <w:rStyle w:val="Hyperlink"/>
@@ -657,7 +657,7 @@
                 <w:noProof/>
                 <w:webHidden/>
               </w:rPr>
-              <w:instrText xml:space="preserve"> PAGEREF _Toc150283863 \h </w:instrText>
+              <w:instrText xml:space="preserve"> PAGEREF _Toc162340205 \h </w:instrText>
             </w:r>
             <w:r>
               <w:rPr>
@@ -702,7 +702,7 @@
               <w14:ligatures w14:val="standardContextual"/>
             </w:rPr>
           </w:pPr>
-          <w:hyperlink w:anchor="_Toc150283864" w:history="1">
+          <w:hyperlink w:anchor="_Toc162340206" w:history="1">
             <w:r>
               <w:rPr>
                 <w:rStyle w:val="Hyperlink"/>
@@ -730,7 +730,7 @@
                 <w:noProof/>
                 <w:webHidden/>
               </w:rPr>
-              <w:instrText xml:space="preserve"> PAGEREF _Toc150283864 \h </w:instrText>
+              <w:instrText xml:space="preserve"> PAGEREF _Toc162340206 \h </w:instrText>
             </w:r>
             <w:r>
               <w:rPr>
@@ -775,7 +775,7 @@
               <w14:ligatures w14:val="standardContextual"/>
             </w:rPr>
           </w:pPr>
-          <w:hyperlink w:anchor="_Toc150283865" w:history="1">
+          <w:hyperlink w:anchor="_Toc162340207" w:history="1">
             <w:r>
               <w:rPr>
                 <w:rStyle w:val="Hyperlink"/>
@@ -803,7 +803,7 @@
                 <w:noProof/>
                 <w:webHidden/>
               </w:rPr>
-              <w:instrText xml:space="preserve"> PAGEREF _Toc150283865 \h </w:instrText>
+              <w:instrText xml:space="preserve"> PAGEREF _Toc162340207 \h </w:instrText>
             </w:r>
             <w:r>
               <w:rPr>
@@ -848,7 +848,7 @@
               <w14:ligatures w14:val="standardContextual"/>
             </w:rPr>
           </w:pPr>
-          <w:hyperlink w:anchor="_Toc150283866" w:history="1">
+          <w:hyperlink w:anchor="_Toc162340208" w:history="1">
             <w:r>
               <w:rPr>
                 <w:rStyle w:val="Hyperlink"/>
@@ -876,7 +876,7 @@
                 <w:noProof/>
                 <w:webHidden/>
               </w:rPr>
-              <w:instrText xml:space="preserve"> PAGEREF _Toc150283866 \h </w:instrText>
+              <w:instrText xml:space="preserve"> PAGEREF _Toc162340208 \h </w:instrText>
             </w:r>
             <w:r>
               <w:rPr>
@@ -921,7 +921,7 @@
               <w14:ligatures w14:val="standardContextual"/>
             </w:rPr>
           </w:pPr>
-          <w:hyperlink w:anchor="_Toc150283867" w:history="1">
+          <w:hyperlink w:anchor="_Toc162340209" w:history="1">
             <w:r>
               <w:rPr>
                 <w:rStyle w:val="Hyperlink"/>
@@ -949,7 +949,7 @@
                 <w:noProof/>
                 <w:webHidden/>
               </w:rPr>
-              <w:instrText xml:space="preserve"> PAGEREF _Toc150283867 \h </w:instrText>
+              <w:instrText xml:space="preserve"> PAGEREF _Toc162340209 \h </w:instrText>
             </w:r>
             <w:r>
               <w:rPr>
@@ -994,7 +994,7 @@
               <w14:ligatures w14:val="standardContextual"/>
             </w:rPr>
           </w:pPr>
-          <w:hyperlink w:anchor="_Toc150283868" w:history="1">
+          <w:hyperlink w:anchor="_Toc162340210" w:history="1">
             <w:r>
               <w:rPr>
                 <w:rStyle w:val="Hyperlink"/>
@@ -1022,7 +1022,7 @@
                 <w:noProof/>
                 <w:webHidden/>
               </w:rPr>
-              <w:instrText xml:space="preserve"> PAGEREF _Toc150283868 \h </w:instrText>
+              <w:instrText xml:space="preserve"> PAGEREF _Toc162340210 \h </w:instrText>
             </w:r>
             <w:r>
               <w:rPr>
@@ -1067,7 +1067,7 @@
               <w14:ligatures w14:val="standardContextual"/>
             </w:rPr>
           </w:pPr>
-          <w:hyperlink w:anchor="_Toc150283869" w:history="1">
+          <w:hyperlink w:anchor="_Toc162340211" w:history="1">
             <w:r>
               <w:rPr>
                 <w:rStyle w:val="Hyperlink"/>
@@ -1095,7 +1095,7 @@
                 <w:noProof/>
                 <w:webHidden/>
               </w:rPr>
-              <w:instrText xml:space="preserve"> PAGEREF _Toc150283869 \h </w:instrText>
+              <w:instrText xml:space="preserve"> PAGEREF _Toc162340211 \h </w:instrText>
             </w:r>
             <w:r>
               <w:rPr>
@@ -1140,7 +1140,7 @@
               <w14:ligatures w14:val="standardContextual"/>
             </w:rPr>
           </w:pPr>
-          <w:hyperlink w:anchor="_Toc150283870" w:history="1">
+          <w:hyperlink w:anchor="_Toc162340212" w:history="1">
             <w:r>
               <w:rPr>
                 <w:rStyle w:val="Hyperlink"/>
@@ -1168,7 +1168,7 @@
                 <w:noProof/>
                 <w:webHidden/>
               </w:rPr>
-              <w:instrText xml:space="preserve"> PAGEREF _Toc150283870 \h </w:instrText>
+              <w:instrText xml:space="preserve"> PAGEREF _Toc162340212 \h </w:instrText>
             </w:r>
             <w:r>
               <w:rPr>
@@ -1213,7 +1213,7 @@
               <w14:ligatures w14:val="standardContextual"/>
             </w:rPr>
           </w:pPr>
-          <w:hyperlink w:anchor="_Toc150283871" w:history="1">
+          <w:hyperlink w:anchor="_Toc162340213" w:history="1">
             <w:r>
               <w:rPr>
                 <w:rStyle w:val="Hyperlink"/>
@@ -1241,7 +1241,7 @@
                 <w:noProof/>
                 <w:webHidden/>
               </w:rPr>
-              <w:instrText xml:space="preserve"> PAGEREF _Toc150283871 \h </w:instrText>
+              <w:instrText xml:space="preserve"> PAGEREF _Toc162340213 \h </w:instrText>
             </w:r>
             <w:r>
               <w:rPr>
@@ -1286,7 +1286,7 @@
               <w14:ligatures w14:val="standardContextual"/>
             </w:rPr>
           </w:pPr>
-          <w:hyperlink w:anchor="_Toc150283872" w:history="1">
+          <w:hyperlink w:anchor="_Toc162340214" w:history="1">
             <w:r>
               <w:rPr>
                 <w:rStyle w:val="Hyperlink"/>
@@ -1314,7 +1314,7 @@
                 <w:noProof/>
                 <w:webHidden/>
               </w:rPr>
-              <w:instrText xml:space="preserve"> PAGEREF _Toc150283872 \h </w:instrText>
+              <w:instrText xml:space="preserve"> PAGEREF _Toc162340214 \h </w:instrText>
             </w:r>
             <w:r>
               <w:rPr>
@@ -1359,7 +1359,7 @@
               <w14:ligatures w14:val="standardContextual"/>
             </w:rPr>
           </w:pPr>
-          <w:hyperlink w:anchor="_Toc150283873" w:history="1">
+          <w:hyperlink w:anchor="_Toc162340215" w:history="1">
             <w:r>
               <w:rPr>
                 <w:rStyle w:val="Hyperlink"/>
@@ -1386,7 +1386,7 @@
                 <w:noProof/>
                 <w:webHidden/>
               </w:rPr>
-              <w:instrText xml:space="preserve"> PAGEREF _Toc150283873 \h </w:instrText>
+              <w:instrText xml:space="preserve"> PAGEREF _Toc162340215 \h </w:instrText>
             </w:r>
             <w:r>
               <w:rPr>
@@ -1431,7 +1431,7 @@
               <w14:ligatures w14:val="standardContextual"/>
             </w:rPr>
           </w:pPr>
-          <w:hyperlink w:anchor="_Toc150283874" w:history="1">
+          <w:hyperlink w:anchor="_Toc162340216" w:history="1">
             <w:r>
               <w:rPr>
                 <w:rStyle w:val="Hyperlink"/>
@@ -1459,7 +1459,7 @@
                 <w:noProof/>
                 <w:webHidden/>
               </w:rPr>
-              <w:instrText xml:space="preserve"> PAGEREF _Toc150283874 \h </w:instrText>
+              <w:instrText xml:space="preserve"> PAGEREF _Toc162340216 \h </w:instrText>
             </w:r>
             <w:r>
               <w:rPr>
@@ -1504,7 +1504,7 @@
               <w14:ligatures w14:val="standardContextual"/>
             </w:rPr>
           </w:pPr>
-          <w:hyperlink w:anchor="_Toc150283875" w:history="1">
+          <w:hyperlink w:anchor="_Toc162340217" w:history="1">
             <w:r>
               <w:rPr>
                 <w:rStyle w:val="Hyperlink"/>
@@ -1539,7 +1539,7 @@
                 <w:noProof/>
                 <w:webHidden/>
               </w:rPr>
-              <w:instrText xml:space="preserve"> PAGEREF _Toc150283875 \h </w:instrText>
+              <w:instrText xml:space="preserve"> PAGEREF _Toc162340217 \h </w:instrText>
             </w:r>
             <w:r>
               <w:rPr>
@@ -1584,7 +1584,7 @@
               <w14:ligatures w14:val="standardContextual"/>
             </w:rPr>
           </w:pPr>
-          <w:hyperlink w:anchor="_Toc150283876" w:history="1">
+          <w:hyperlink w:anchor="_Toc162340218" w:history="1">
             <w:r>
               <w:rPr>
                 <w:rStyle w:val="Hyperlink"/>
@@ -1612,7 +1612,7 @@
                 <w:noProof/>
                 <w:webHidden/>
               </w:rPr>
-              <w:instrText xml:space="preserve"> PAGEREF _Toc150283876 \h </w:instrText>
+              <w:instrText xml:space="preserve"> PAGEREF _Toc162340218 \h </w:instrText>
             </w:r>
             <w:r>
               <w:rPr>
@@ -1657,7 +1657,7 @@
               <w14:ligatures w14:val="standardContextual"/>
             </w:rPr>
           </w:pPr>
-          <w:hyperlink w:anchor="_Toc150283877" w:history="1">
+          <w:hyperlink w:anchor="_Toc162340219" w:history="1">
             <w:r>
               <w:rPr>
                 <w:rStyle w:val="Hyperlink"/>
@@ -1685,7 +1685,80 @@
                 <w:noProof/>
                 <w:webHidden/>
               </w:rPr>
-              <w:instrText xml:space="preserve"> PAGEREF _Toc150283877 \h </w:instrText>
+              <w:instrText xml:space="preserve"> PAGEREF _Toc162340219 \h </w:instrText>
+            </w:r>
+            <w:r>
+              <w:rPr>
+                <w:noProof/>
+                <w:webHidden/>
+              </w:rPr>
+            </w:r>
+            <w:r>
+              <w:rPr>
+                <w:noProof/>
+                <w:webHidden/>
+              </w:rPr>
+              <w:fldChar w:fldCharType="separate"/>
+            </w:r>
+            <w:r>
+              <w:rPr>
+                <w:noProof/>
+                <w:webHidden/>
+              </w:rPr>
+              <w:t>15</w:t>
+            </w:r>
+            <w:r>
+              <w:rPr>
+                <w:noProof/>
+                <w:webHidden/>
+              </w:rPr>
+              <w:fldChar w:fldCharType="end"/>
+            </w:r>
+          </w:hyperlink>
+        </w:p>
+        <w:p>
+          <w:pPr>
+            <w:pStyle w:val="TOC1"/>
+            <w:tabs>
+              <w:tab w:val="right" w:leader="dot" w:pos="9016"/>
+            </w:tabs>
+            <w:rPr>
+              <w:rFonts w:eastAsiaTheme="minorEastAsia"/>
+              <w:noProof/>
+              <w:kern w:val="2"/>
+              <w:lang w:eastAsia="en-IN"/>
+              <w14:ligatures w14:val="standardContextual"/>
+            </w:rPr>
+          </w:pPr>
+          <w:hyperlink w:anchor="_Toc162340220" w:history="1">
+            <w:r>
+              <w:rPr>
+                <w:rStyle w:val="Hyperlink"/>
+                <w:noProof/>
+                <w:lang w:val="en-US"/>
+              </w:rPr>
+              <w:t>15. Usage of Apache calcite</w:t>
+            </w:r>
+            <w:r>
+              <w:rPr>
+                <w:noProof/>
+                <w:webHidden/>
+              </w:rPr>
+              <w:tab/>
+            </w:r>
+            <w:r>
+              <w:rPr>
+                <w:noProof/>
+                <w:webHidden/>
+              </w:rPr>
+              <w:fldChar w:fldCharType="begin"/>
+            </w:r>
+            <w:r>
+              <w:rPr>
+                <w:noProof/>
+                <w:webHidden/>
+              </w:rPr>
+              <w:instrText xml:space="preserve"> PAGEREF _Toc162340220 \h </w:instrText>
             </w:r>
             <w:r>
               <w:rPr>
@@ -1836,34 +1909,17 @@
     </w:p>
     <w:p>
       <w:pPr>
-        <w:rPr>
-          <w:b/>
-          <w:bCs/>
-          <w:noProof/>
-        </w:rPr>
-      </w:pPr>
-    </w:p>
-    <w:p>
-      <w:pPr>
-        <w:rPr>
-          <w:b/>
-          <w:bCs/>
-          <w:noProof/>
-        </w:rPr>
-      </w:pPr>
-    </w:p>
-    <w:p>
-      <w:pPr>
         <w:pStyle w:val="Heading1"/>
         <w:rPr>
           <w:lang w:val="en-US"/>
         </w:rPr>
       </w:pPr>
-      <w:bookmarkStart w:id="0" w:name="_Toc150283858"/>
-      <w:r>
-        <w:rPr>
-          <w:lang w:val="en-US"/>
-        </w:rPr>
+      <w:bookmarkStart w:id="0" w:name="_Toc162340200"/>
+      <w:r>
+        <w:rPr>
+          <w:lang w:val="en-US"/>
+        </w:rPr>
+        <w:lastRenderedPageBreak/>
         <w:t xml:space="preserve">1. </w:t>
       </w:r>
       <w:r>
@@ -1992,7 +2048,7 @@
           <w:lang w:val="en-US"/>
         </w:rPr>
       </w:pPr>
-      <w:bookmarkStart w:id="1" w:name="_Toc150283859"/>
+      <w:bookmarkStart w:id="1" w:name="_Toc162340201"/>
       <w:r>
         <w:rPr>
           <w:lang w:val="en-US"/>
@@ -2055,35 +2111,7 @@
         <w:rPr>
           <w:lang w:val="en-US"/>
         </w:rPr>
-        <w:t xml:space="preserve"> protocol. When a parent task is in the running state, the child task in a different task executor </w:t>
-      </w:r>
-      <w:proofErr w:type="gramStart"/>
-      <w:r>
-        <w:rPr>
-          <w:lang w:val="en-US"/>
-        </w:rPr>
-        <w:t>has to</w:t>
-      </w:r>
-      <w:proofErr w:type="gramEnd"/>
-      <w:r>
-        <w:rPr>
-          <w:lang w:val="en-US"/>
-        </w:rPr>
-        <w:t xml:space="preserve"> wait until the parent task completes. The task executor waiting for the parent task can send a message using the WHOIS command to inquire about the parent task's status. The running task executor will receive the WHOIS request and respond with a WHOIS response message containing the </w:t>
-      </w:r>
-      <w:proofErr w:type="gramStart"/>
-      <w:r>
-        <w:rPr>
-          <w:lang w:val="en-US"/>
-        </w:rPr>
-        <w:t>current status</w:t>
-      </w:r>
-      <w:proofErr w:type="gramEnd"/>
-      <w:r>
-        <w:rPr>
-          <w:lang w:val="en-US"/>
-        </w:rPr>
-        <w:t xml:space="preserve"> of the parent task. To monitor all the tasks being executed by the task executors, the scheduler can send a WHOARE command. This command prompts the task executors to provide their task status information in the WHOARE response. The status information received from the WHOARE response messages of all the task executors is considered to determine whether the job has been completed. Once the final tasks are completed, the scheduler can obtain the results from these tasks.</w:t>
+        <w:t xml:space="preserve"> protocol. When a parent task is in the running state, the child task in a different task executor has to wait until the parent task completes. The task executor waiting for the parent task can send a message using the WHOIS command to inquire about the parent task's status. The running task executor will receive the WHOIS request and respond with a WHOIS response message containing the current status of the parent task. To monitor all the tasks being executed by the task executors, the scheduler can send a WHOARE command. This command prompts the task executors to provide their task status information in the WHOARE response. The status information received from the WHOARE response messages of all the task executors is considered to determine whether the job has been completed. Once the final tasks are completed, the scheduler can obtain the results from these tasks.</w:t>
       </w:r>
     </w:p>
     <w:p>
@@ -3110,26 +3138,32 @@
         <w:rPr>
           <w:lang w:val="en-US"/>
         </w:rPr>
+        <w:t xml:space="preserve">In the above diagram the scheduler will determine the number of TEs to launch and communicates to the container to launch 4 Task executors. The </w:t>
+      </w:r>
+      <w:r>
+        <w:rPr>
+          <w:lang w:val="en-US"/>
+        </w:rPr>
+        <w:t xml:space="preserve">number of </w:t>
+      </w:r>
+      <w:r>
+        <w:rPr>
+          <w:lang w:val="en-US"/>
+        </w:rPr>
+        <w:t xml:space="preserve">TEs </w:t>
+      </w:r>
+      <w:r>
+        <w:rPr>
+          <w:lang w:val="en-US"/>
+        </w:rPr>
+        <w:t xml:space="preserve">will decide on the </w:t>
+      </w:r>
+      <w:r>
+        <w:rPr>
+          <w:lang w:val="en-US"/>
+        </w:rPr>
         <w:lastRenderedPageBreak/>
-        <w:t xml:space="preserve">In the above diagram the scheduler will determine the number of TEs to launch and communicates to the container to launch 4 Task executors. The </w:t>
-      </w:r>
-      <w:r>
-        <w:rPr>
-          <w:lang w:val="en-US"/>
-        </w:rPr>
-        <w:t xml:space="preserve">number of </w:t>
-      </w:r>
-      <w:r>
-        <w:rPr>
-          <w:lang w:val="en-US"/>
-        </w:rPr>
-        <w:t xml:space="preserve">TEs </w:t>
-      </w:r>
-      <w:r>
-        <w:rPr>
-          <w:lang w:val="en-US"/>
-        </w:rPr>
-        <w:t xml:space="preserve">will decide on the various factors such as total file blocks with common block size, total number of </w:t>
+        <w:t xml:space="preserve">various factors such as total file blocks with common block size, total number of </w:t>
       </w:r>
       <w:r>
         <w:rPr>
@@ -3187,7 +3221,7 @@
           <w:lang w:val="en-US"/>
         </w:rPr>
       </w:pPr>
-      <w:bookmarkStart w:id="2" w:name="_Toc150283860"/>
+      <w:bookmarkStart w:id="2" w:name="_Toc162340202"/>
       <w:r>
         <w:rPr>
           <w:lang w:val="en-US"/>
@@ -5245,7 +5279,7 @@
           <w:lang w:val="en-US"/>
         </w:rPr>
       </w:pPr>
-      <w:bookmarkStart w:id="3" w:name="_Toc150283861"/>
+      <w:bookmarkStart w:id="3" w:name="_Toc162340203"/>
       <w:r>
         <w:rPr>
           <w:lang w:val="en-US"/>
@@ -5906,11 +5940,12 @@
           <w:lang w:val="en-US"/>
         </w:rPr>
       </w:pPr>
-      <w:bookmarkStart w:id="4" w:name="_Toc150283862"/>
-      <w:r>
-        <w:rPr>
-          <w:lang w:val="en-US"/>
-        </w:rPr>
+      <w:bookmarkStart w:id="4" w:name="_Toc162340204"/>
+      <w:r>
+        <w:rPr>
+          <w:lang w:val="en-US"/>
+        </w:rPr>
+        <w:lastRenderedPageBreak/>
         <w:t xml:space="preserve">1.4 Apache </w:t>
       </w:r>
       <w:r>
@@ -5942,7 +5977,7 @@
         <mc:AlternateContent>
           <mc:Choice Requires="wpg">
             <w:drawing>
-              <wp:anchor distT="0" distB="0" distL="114300" distR="114300" simplePos="0" relativeHeight="251637760" behindDoc="0" locked="0" layoutInCell="1" allowOverlap="1" wp14:anchorId="29923947" wp14:editId="59FC1578">
+              <wp:anchor distT="0" distB="0" distL="114300" distR="114300" simplePos="0" relativeHeight="251637760" behindDoc="0" locked="0" layoutInCell="1" allowOverlap="1" wp14:anchorId="29923947" wp14:editId="2BAFC496">
                 <wp:simplePos x="0" y="0"/>
                 <wp:positionH relativeFrom="column">
                   <wp:posOffset>520700</wp:posOffset>
@@ -7600,7 +7635,7 @@
           <w:lang w:val="en-US"/>
         </w:rPr>
       </w:pPr>
-      <w:bookmarkStart w:id="5" w:name="_Toc150283863"/>
+      <w:bookmarkStart w:id="5" w:name="_Toc162340205"/>
       <w:r>
         <w:rPr>
           <w:lang w:val="en-US"/>
@@ -8507,11 +8542,12 @@
           <w:lang w:val="en-US"/>
         </w:rPr>
       </w:pPr>
-      <w:bookmarkStart w:id="7" w:name="_Toc150283864"/>
-      <w:r>
-        <w:rPr>
-          <w:lang w:val="en-US"/>
-        </w:rPr>
+      <w:bookmarkStart w:id="7" w:name="_Toc162340206"/>
+      <w:r>
+        <w:rPr>
+          <w:lang w:val="en-US"/>
+        </w:rPr>
+        <w:lastRenderedPageBreak/>
         <w:t xml:space="preserve">2. </w:t>
       </w:r>
       <w:r>
@@ -10476,7 +10512,7 @@
           <w:lang w:val="en-US"/>
         </w:rPr>
       </w:pPr>
-      <w:bookmarkStart w:id="8" w:name="_Toc150283865"/>
+      <w:bookmarkStart w:id="8" w:name="_Toc162340207"/>
       <w:r>
         <w:rPr>
           <w:lang w:val="en-US"/>
@@ -12322,124 +12358,124 @@
         <w:rPr>
           <w:lang w:val="en-US"/>
         </w:rPr>
+        <w:tab/>
+      </w:r>
+      <w:r>
+        <w:rPr>
+          <w:lang w:val="en-US"/>
+        </w:rPr>
+        <w:tab/>
+      </w:r>
+      <w:r>
+        <w:rPr>
+          <w:lang w:val="en-US"/>
+        </w:rPr>
+        <w:tab/>
+      </w:r>
+      <w:r>
+        <w:rPr>
+          <w:lang w:val="en-US"/>
+        </w:rPr>
+        <w:tab/>
+      </w:r>
+      <w:r>
+        <w:rPr>
+          <w:lang w:val="en-US"/>
+        </w:rPr>
+        <w:tab/>
+      </w:r>
+      <w:r>
+        <w:rPr>
+          <w:lang w:val="en-US"/>
+        </w:rPr>
+        <w:tab/>
+      </w:r>
+      <w:r>
+        <w:rPr>
+          <w:lang w:val="en-US"/>
+        </w:rPr>
+        <w:tab/>
+      </w:r>
+      <w:r>
+        <w:rPr>
+          <w:lang w:val="en-US"/>
+        </w:rPr>
+        <w:tab/>
+      </w:r>
+      <w:r>
+        <w:rPr>
+          <w:lang w:val="en-US"/>
+        </w:rPr>
+        <w:tab/>
+      </w:r>
+      <w:r>
+        <w:rPr>
+          <w:lang w:val="en-US"/>
+        </w:rPr>
+        <w:tab/>
+      </w:r>
+      <w:r>
+        <w:rPr>
+          <w:lang w:val="en-US"/>
+        </w:rPr>
+        <w:tab/>
+      </w:r>
+      <w:r>
+        <w:rPr>
+          <w:lang w:val="en-US"/>
+        </w:rPr>
+        <w:tab/>
+      </w:r>
+      <w:r>
+        <w:rPr>
+          <w:lang w:val="en-US"/>
+        </w:rPr>
+        <w:tab/>
+      </w:r>
+      <w:r>
+        <w:rPr>
+          <w:lang w:val="en-US"/>
+        </w:rPr>
+        <w:tab/>
+      </w:r>
+      <w:r>
+        <w:rPr>
+          <w:lang w:val="en-US"/>
+        </w:rPr>
+        <w:tab/>
+      </w:r>
+      <w:r>
+        <w:rPr>
+          <w:lang w:val="en-US"/>
+        </w:rPr>
+        <w:tab/>
+      </w:r>
+      <w:r>
+        <w:rPr>
+          <w:lang w:val="en-US"/>
+        </w:rPr>
+        <w:tab/>
+      </w:r>
+      <w:r>
+        <w:rPr>
+          <w:lang w:val="en-US"/>
+        </w:rPr>
+        <w:tab/>
+      </w:r>
+    </w:p>
+    <w:p>
+      <w:pPr>
+        <w:pStyle w:val="Heading1"/>
+        <w:rPr>
+          <w:lang w:val="en-US"/>
+        </w:rPr>
+      </w:pPr>
+      <w:bookmarkStart w:id="9" w:name="_Toc162340208"/>
+      <w:r>
+        <w:rPr>
+          <w:lang w:val="en-US"/>
+        </w:rPr>
         <w:lastRenderedPageBreak/>
-        <w:tab/>
-      </w:r>
-      <w:r>
-        <w:rPr>
-          <w:lang w:val="en-US"/>
-        </w:rPr>
-        <w:tab/>
-      </w:r>
-      <w:r>
-        <w:rPr>
-          <w:lang w:val="en-US"/>
-        </w:rPr>
-        <w:tab/>
-      </w:r>
-      <w:r>
-        <w:rPr>
-          <w:lang w:val="en-US"/>
-        </w:rPr>
-        <w:tab/>
-      </w:r>
-      <w:r>
-        <w:rPr>
-          <w:lang w:val="en-US"/>
-        </w:rPr>
-        <w:tab/>
-      </w:r>
-      <w:r>
-        <w:rPr>
-          <w:lang w:val="en-US"/>
-        </w:rPr>
-        <w:tab/>
-      </w:r>
-      <w:r>
-        <w:rPr>
-          <w:lang w:val="en-US"/>
-        </w:rPr>
-        <w:tab/>
-      </w:r>
-      <w:r>
-        <w:rPr>
-          <w:lang w:val="en-US"/>
-        </w:rPr>
-        <w:tab/>
-      </w:r>
-      <w:r>
-        <w:rPr>
-          <w:lang w:val="en-US"/>
-        </w:rPr>
-        <w:tab/>
-      </w:r>
-      <w:r>
-        <w:rPr>
-          <w:lang w:val="en-US"/>
-        </w:rPr>
-        <w:tab/>
-      </w:r>
-      <w:r>
-        <w:rPr>
-          <w:lang w:val="en-US"/>
-        </w:rPr>
-        <w:tab/>
-      </w:r>
-      <w:r>
-        <w:rPr>
-          <w:lang w:val="en-US"/>
-        </w:rPr>
-        <w:tab/>
-      </w:r>
-      <w:r>
-        <w:rPr>
-          <w:lang w:val="en-US"/>
-        </w:rPr>
-        <w:tab/>
-      </w:r>
-      <w:r>
-        <w:rPr>
-          <w:lang w:val="en-US"/>
-        </w:rPr>
-        <w:tab/>
-      </w:r>
-      <w:r>
-        <w:rPr>
-          <w:lang w:val="en-US"/>
-        </w:rPr>
-        <w:tab/>
-      </w:r>
-      <w:r>
-        <w:rPr>
-          <w:lang w:val="en-US"/>
-        </w:rPr>
-        <w:tab/>
-      </w:r>
-      <w:r>
-        <w:rPr>
-          <w:lang w:val="en-US"/>
-        </w:rPr>
-        <w:tab/>
-      </w:r>
-      <w:r>
-        <w:rPr>
-          <w:lang w:val="en-US"/>
-        </w:rPr>
-        <w:tab/>
-      </w:r>
-    </w:p>
-    <w:p>
-      <w:pPr>
-        <w:pStyle w:val="Heading1"/>
-        <w:rPr>
-          <w:lang w:val="en-US"/>
-        </w:rPr>
-      </w:pPr>
-      <w:bookmarkStart w:id="9" w:name="_Toc150283866"/>
-      <w:r>
-        <w:rPr>
-          <w:lang w:val="en-US"/>
-        </w:rPr>
         <w:t xml:space="preserve">3. </w:t>
       </w:r>
       <w:r>
@@ -17026,232 +17062,232 @@
         <w:rPr>
           <w:lang w:val="en-US"/>
         </w:rPr>
+        <w:tab/>
+      </w:r>
+      <w:r>
+        <w:rPr>
+          <w:lang w:val="en-US"/>
+        </w:rPr>
+        <w:tab/>
+      </w:r>
+      <w:r>
+        <w:rPr>
+          <w:lang w:val="en-US"/>
+        </w:rPr>
+        <w:tab/>
+      </w:r>
+      <w:r>
+        <w:rPr>
+          <w:lang w:val="en-US"/>
+        </w:rPr>
+        <w:tab/>
+      </w:r>
+      <w:r>
+        <w:rPr>
+          <w:lang w:val="en-US"/>
+        </w:rPr>
+        <w:tab/>
+      </w:r>
+      <w:r>
+        <w:rPr>
+          <w:lang w:val="en-US"/>
+        </w:rPr>
+        <w:tab/>
+      </w:r>
+      <w:r>
+        <w:rPr>
+          <w:lang w:val="en-US"/>
+        </w:rPr>
+        <w:tab/>
+      </w:r>
+      <w:r>
+        <w:rPr>
+          <w:lang w:val="en-US"/>
+        </w:rPr>
+        <w:tab/>
+      </w:r>
+      <w:r>
+        <w:rPr>
+          <w:lang w:val="en-US"/>
+        </w:rPr>
+        <w:tab/>
+      </w:r>
+      <w:r>
+        <w:rPr>
+          <w:lang w:val="en-US"/>
+        </w:rPr>
+        <w:tab/>
+      </w:r>
+      <w:r>
+        <w:rPr>
+          <w:lang w:val="en-US"/>
+        </w:rPr>
+        <w:tab/>
+      </w:r>
+      <w:r>
+        <w:rPr>
+          <w:lang w:val="en-US"/>
+        </w:rPr>
+        <w:tab/>
+      </w:r>
+      <w:r>
+        <w:rPr>
+          <w:lang w:val="en-US"/>
+        </w:rPr>
+        <w:tab/>
+      </w:r>
+      <w:r>
+        <w:rPr>
+          <w:lang w:val="en-US"/>
+        </w:rPr>
+        <w:tab/>
+      </w:r>
+      <w:r>
+        <w:rPr>
+          <w:lang w:val="en-US"/>
+        </w:rPr>
+        <w:tab/>
+      </w:r>
+      <w:r>
+        <w:rPr>
+          <w:lang w:val="en-US"/>
+        </w:rPr>
+        <w:tab/>
+      </w:r>
+      <w:r>
+        <w:rPr>
+          <w:lang w:val="en-US"/>
+        </w:rPr>
+        <w:tab/>
+      </w:r>
+      <w:r>
+        <w:rPr>
+          <w:lang w:val="en-US"/>
+        </w:rPr>
+        <w:tab/>
+      </w:r>
+      <w:r>
+        <w:rPr>
+          <w:lang w:val="en-US"/>
+        </w:rPr>
+        <w:tab/>
+      </w:r>
+      <w:r>
+        <w:rPr>
+          <w:lang w:val="en-US"/>
+        </w:rPr>
+        <w:tab/>
+      </w:r>
+      <w:r>
+        <w:rPr>
+          <w:lang w:val="en-US"/>
+        </w:rPr>
+        <w:tab/>
+      </w:r>
+      <w:r>
+        <w:rPr>
+          <w:lang w:val="en-US"/>
+        </w:rPr>
+        <w:tab/>
+      </w:r>
+      <w:r>
+        <w:rPr>
+          <w:lang w:val="en-US"/>
+        </w:rPr>
+        <w:tab/>
+      </w:r>
+      <w:r>
+        <w:rPr>
+          <w:lang w:val="en-US"/>
+        </w:rPr>
+        <w:tab/>
+      </w:r>
+      <w:r>
+        <w:rPr>
+          <w:lang w:val="en-US"/>
+        </w:rPr>
+        <w:tab/>
+      </w:r>
+      <w:r>
+        <w:rPr>
+          <w:lang w:val="en-US"/>
+        </w:rPr>
+        <w:tab/>
+      </w:r>
+      <w:r>
+        <w:rPr>
+          <w:lang w:val="en-US"/>
+        </w:rPr>
+        <w:tab/>
+      </w:r>
+      <w:r>
+        <w:rPr>
+          <w:lang w:val="en-US"/>
+        </w:rPr>
+        <w:tab/>
+      </w:r>
+      <w:r>
+        <w:rPr>
+          <w:lang w:val="en-US"/>
+        </w:rPr>
+        <w:tab/>
+      </w:r>
+      <w:r>
+        <w:rPr>
+          <w:lang w:val="en-US"/>
+        </w:rPr>
+        <w:tab/>
+      </w:r>
+      <w:r>
+        <w:rPr>
+          <w:lang w:val="en-US"/>
+        </w:rPr>
+        <w:tab/>
+      </w:r>
+      <w:r>
+        <w:rPr>
+          <w:lang w:val="en-US"/>
+        </w:rPr>
+        <w:tab/>
+      </w:r>
+      <w:r>
+        <w:rPr>
+          <w:lang w:val="en-US"/>
+        </w:rPr>
+        <w:tab/>
+      </w:r>
+      <w:r>
+        <w:rPr>
+          <w:lang w:val="en-US"/>
+        </w:rPr>
+        <w:tab/>
+      </w:r>
+      <w:r>
+        <w:rPr>
+          <w:lang w:val="en-US"/>
+        </w:rPr>
+        <w:tab/>
+      </w:r>
+      <w:r>
+        <w:rPr>
+          <w:lang w:val="en-US"/>
+        </w:rPr>
+        <w:tab/>
+      </w:r>
+    </w:p>
+    <w:p>
+      <w:pPr>
+        <w:pStyle w:val="Heading1"/>
+        <w:rPr>
+          <w:lang w:val="en-US"/>
+        </w:rPr>
+      </w:pPr>
+      <w:bookmarkStart w:id="10" w:name="_Toc162340209"/>
+      <w:r>
+        <w:rPr>
+          <w:lang w:val="en-US"/>
+        </w:rPr>
         <w:lastRenderedPageBreak/>
-        <w:tab/>
-      </w:r>
-      <w:r>
-        <w:rPr>
-          <w:lang w:val="en-US"/>
-        </w:rPr>
-        <w:tab/>
-      </w:r>
-      <w:r>
-        <w:rPr>
-          <w:lang w:val="en-US"/>
-        </w:rPr>
-        <w:tab/>
-      </w:r>
-      <w:r>
-        <w:rPr>
-          <w:lang w:val="en-US"/>
-        </w:rPr>
-        <w:tab/>
-      </w:r>
-      <w:r>
-        <w:rPr>
-          <w:lang w:val="en-US"/>
-        </w:rPr>
-        <w:tab/>
-      </w:r>
-      <w:r>
-        <w:rPr>
-          <w:lang w:val="en-US"/>
-        </w:rPr>
-        <w:tab/>
-      </w:r>
-      <w:r>
-        <w:rPr>
-          <w:lang w:val="en-US"/>
-        </w:rPr>
-        <w:tab/>
-      </w:r>
-      <w:r>
-        <w:rPr>
-          <w:lang w:val="en-US"/>
-        </w:rPr>
-        <w:tab/>
-      </w:r>
-      <w:r>
-        <w:rPr>
-          <w:lang w:val="en-US"/>
-        </w:rPr>
-        <w:tab/>
-      </w:r>
-      <w:r>
-        <w:rPr>
-          <w:lang w:val="en-US"/>
-        </w:rPr>
-        <w:tab/>
-      </w:r>
-      <w:r>
-        <w:rPr>
-          <w:lang w:val="en-US"/>
-        </w:rPr>
-        <w:tab/>
-      </w:r>
-      <w:r>
-        <w:rPr>
-          <w:lang w:val="en-US"/>
-        </w:rPr>
-        <w:tab/>
-      </w:r>
-      <w:r>
-        <w:rPr>
-          <w:lang w:val="en-US"/>
-        </w:rPr>
-        <w:tab/>
-      </w:r>
-      <w:r>
-        <w:rPr>
-          <w:lang w:val="en-US"/>
-        </w:rPr>
-        <w:tab/>
-      </w:r>
-      <w:r>
-        <w:rPr>
-          <w:lang w:val="en-US"/>
-        </w:rPr>
-        <w:tab/>
-      </w:r>
-      <w:r>
-        <w:rPr>
-          <w:lang w:val="en-US"/>
-        </w:rPr>
-        <w:tab/>
-      </w:r>
-      <w:r>
-        <w:rPr>
-          <w:lang w:val="en-US"/>
-        </w:rPr>
-        <w:tab/>
-      </w:r>
-      <w:r>
-        <w:rPr>
-          <w:lang w:val="en-US"/>
-        </w:rPr>
-        <w:tab/>
-      </w:r>
-      <w:r>
-        <w:rPr>
-          <w:lang w:val="en-US"/>
-        </w:rPr>
-        <w:tab/>
-      </w:r>
-      <w:r>
-        <w:rPr>
-          <w:lang w:val="en-US"/>
-        </w:rPr>
-        <w:tab/>
-      </w:r>
-      <w:r>
-        <w:rPr>
-          <w:lang w:val="en-US"/>
-        </w:rPr>
-        <w:tab/>
-      </w:r>
-      <w:r>
-        <w:rPr>
-          <w:lang w:val="en-US"/>
-        </w:rPr>
-        <w:tab/>
-      </w:r>
-      <w:r>
-        <w:rPr>
-          <w:lang w:val="en-US"/>
-        </w:rPr>
-        <w:tab/>
-      </w:r>
-      <w:r>
-        <w:rPr>
-          <w:lang w:val="en-US"/>
-        </w:rPr>
-        <w:tab/>
-      </w:r>
-      <w:r>
-        <w:rPr>
-          <w:lang w:val="en-US"/>
-        </w:rPr>
-        <w:tab/>
-      </w:r>
-      <w:r>
-        <w:rPr>
-          <w:lang w:val="en-US"/>
-        </w:rPr>
-        <w:tab/>
-      </w:r>
-      <w:r>
-        <w:rPr>
-          <w:lang w:val="en-US"/>
-        </w:rPr>
-        <w:tab/>
-      </w:r>
-      <w:r>
-        <w:rPr>
-          <w:lang w:val="en-US"/>
-        </w:rPr>
-        <w:tab/>
-      </w:r>
-      <w:r>
-        <w:rPr>
-          <w:lang w:val="en-US"/>
-        </w:rPr>
-        <w:tab/>
-      </w:r>
-      <w:r>
-        <w:rPr>
-          <w:lang w:val="en-US"/>
-        </w:rPr>
-        <w:tab/>
-      </w:r>
-      <w:r>
-        <w:rPr>
-          <w:lang w:val="en-US"/>
-        </w:rPr>
-        <w:tab/>
-      </w:r>
-      <w:r>
-        <w:rPr>
-          <w:lang w:val="en-US"/>
-        </w:rPr>
-        <w:tab/>
-      </w:r>
-      <w:r>
-        <w:rPr>
-          <w:lang w:val="en-US"/>
-        </w:rPr>
-        <w:tab/>
-      </w:r>
-      <w:r>
-        <w:rPr>
-          <w:lang w:val="en-US"/>
-        </w:rPr>
-        <w:tab/>
-      </w:r>
-      <w:r>
-        <w:rPr>
-          <w:lang w:val="en-US"/>
-        </w:rPr>
-        <w:tab/>
-      </w:r>
-      <w:r>
-        <w:rPr>
-          <w:lang w:val="en-US"/>
-        </w:rPr>
-        <w:tab/>
-      </w:r>
-    </w:p>
-    <w:p>
-      <w:pPr>
-        <w:pStyle w:val="Heading1"/>
-        <w:rPr>
-          <w:lang w:val="en-US"/>
-        </w:rPr>
-      </w:pPr>
-      <w:bookmarkStart w:id="10" w:name="_Toc150283867"/>
-      <w:r>
-        <w:rPr>
-          <w:lang w:val="en-US"/>
-        </w:rPr>
         <w:t xml:space="preserve">4. </w:t>
       </w:r>
       <w:r>
@@ -17898,7 +17934,6 @@
           <w:bCs/>
           <w:lang w:val="en-US"/>
         </w:rPr>
-        <w:lastRenderedPageBreak/>
         <w:t>cogroup</w:t>
       </w:r>
       <w:r>
@@ -17954,7 +17989,7 @@
           <w:lang w:val="en-US"/>
         </w:rPr>
       </w:pPr>
-      <w:bookmarkStart w:id="11" w:name="_Toc150283868"/>
+      <w:bookmarkStart w:id="11" w:name="_Toc162340210"/>
       <w:r>
         <w:rPr>
           <w:lang w:val="en-US"/>
@@ -18135,7 +18170,7 @@
           <w:lang w:val="en-US"/>
         </w:rPr>
       </w:pPr>
-      <w:bookmarkStart w:id="12" w:name="_Toc150283869"/>
+      <w:bookmarkStart w:id="12" w:name="_Toc162340211"/>
       <w:r>
         <w:rPr>
           <w:lang w:val="en-US"/>
@@ -18241,7 +18276,7 @@
           <w:lang w:val="en-US"/>
         </w:rPr>
       </w:pPr>
-      <w:bookmarkStart w:id="13" w:name="_Toc150283870"/>
+      <w:bookmarkStart w:id="13" w:name="_Toc162340212"/>
       <w:r>
         <w:rPr>
           <w:lang w:val="en-US"/>
@@ -19581,7 +19616,6 @@
           <w:noProof/>
           <w:lang w:val="en-US"/>
         </w:rPr>
-        <w:lastRenderedPageBreak/>
         <mc:AlternateContent>
           <mc:Choice Requires="wps">
             <w:drawing>
@@ -19814,7 +19848,7 @@
           <w:lang w:val="en-US"/>
         </w:rPr>
       </w:pPr>
-      <w:bookmarkStart w:id="14" w:name="_Toc150283871"/>
+      <w:bookmarkStart w:id="14" w:name="_Toc162340213"/>
       <w:r>
         <w:rPr>
           <w:lang w:val="en-US"/>
@@ -20673,7 +20707,7 @@
           <w:lang w:val="en-US"/>
         </w:rPr>
       </w:pPr>
-      <w:bookmarkStart w:id="15" w:name="_Toc150283872"/>
+      <w:bookmarkStart w:id="15" w:name="_Toc162340214"/>
       <w:r>
         <w:rPr>
           <w:lang w:val="en-US"/>
@@ -20923,7 +20957,6 @@
           <w:bCs/>
           <w:lang w:val="en-US"/>
         </w:rPr>
-        <w:lastRenderedPageBreak/>
         <w:t xml:space="preserve">use </w:t>
       </w:r>
       <w:r>
@@ -21902,7 +21935,7 @@
       <w:pPr>
         <w:pStyle w:val="Heading1"/>
       </w:pPr>
-      <w:bookmarkStart w:id="16" w:name="_Toc150283873"/>
+      <w:bookmarkStart w:id="16" w:name="_Toc162340215"/>
       <w:r>
         <w:t xml:space="preserve">10. </w:t>
       </w:r>
@@ -22075,7 +22108,6 @@
           <w:b/>
           <w:bCs/>
         </w:rPr>
-        <w:lastRenderedPageBreak/>
         <w:t>lowercase</w:t>
       </w:r>
       <w:r>
@@ -22091,6 +22123,7 @@
           <w:b/>
           <w:bCs/>
         </w:rPr>
+        <w:lastRenderedPageBreak/>
         <w:t>uppercase</w:t>
       </w:r>
       <w:r>
@@ -22359,7 +22392,7 @@
           <w:lang w:val="en-US"/>
         </w:rPr>
       </w:pPr>
-      <w:bookmarkStart w:id="17" w:name="_Toc150283874"/>
+      <w:bookmarkStart w:id="17" w:name="_Toc162340216"/>
       <w:r>
         <w:rPr>
           <w:lang w:val="en-US"/>
@@ -23193,7 +23226,7 @@
           <w:lang w:val="en-US"/>
         </w:rPr>
       </w:pPr>
-      <w:bookmarkStart w:id="18" w:name="_Toc150283875"/>
+      <w:bookmarkStart w:id="18" w:name="_Toc162340217"/>
       <w:r>
         <w:lastRenderedPageBreak/>
         <w:t xml:space="preserve">12. </w:t>
@@ -23296,7 +23329,7 @@
           <w:lang w:val="en-US"/>
         </w:rPr>
       </w:pPr>
-      <w:bookmarkStart w:id="19" w:name="_Toc150283876"/>
+      <w:bookmarkStart w:id="19" w:name="_Toc162340218"/>
       <w:r>
         <w:rPr>
           <w:lang w:val="en-US"/>
@@ -23477,25 +23510,7 @@
           <w:bCs/>
           <w:lang w:val="en-US"/>
         </w:rPr>
-        <w:t>call mapreducejobsubmitter.cmd -jar ../examples/examples-2.0.jar -arguments "</w:t>
-      </w:r>
-      <w:proofErr w:type="gramStart"/>
-      <w:r>
-        <w:rPr>
-          <w:b/>
-          <w:bCs/>
-          <w:lang w:val="en-US"/>
-        </w:rPr>
-        <w:t>com.github.datasamudaya.mr.examples</w:t>
-      </w:r>
-      <w:proofErr w:type="gramEnd"/>
-      <w:r>
-        <w:rPr>
-          <w:b/>
-          <w:bCs/>
-          <w:lang w:val="en-US"/>
-        </w:rPr>
-        <w:t>.join.MrJobArrivalDelayNormal /airline1989 /carriers /</w:t>
+        <w:t>call mapreducejobsubmitter.cmd -jar ../examples/examples-2.0.jar -arguments "com.github.datasamudaya.mr.examples.join.MrJobArrivalDelayNormal /airline1989 /carriers /</w:t>
       </w:r>
       <w:proofErr w:type="spellStart"/>
       <w:r>
@@ -24242,7 +24257,7 @@
           <w:lang w:val="en-US"/>
         </w:rPr>
       </w:pPr>
-      <w:bookmarkStart w:id="20" w:name="_Toc150283877"/>
+      <w:bookmarkStart w:id="20" w:name="_Toc162340219"/>
       <w:r>
         <w:rPr>
           <w:lang w:val="en-US"/>
@@ -24293,7 +24308,6 @@
         <w:t xml:space="preserve"> -</w:t>
       </w:r>
       <w:proofErr w:type="spellStart"/>
-      <w:proofErr w:type="gramStart"/>
       <w:r>
         <w:rPr>
           <w:lang w:val="en-US"/>
@@ -24301,7 +24315,6 @@
         <w:t>Dmaven.antrun.skip</w:t>
       </w:r>
       <w:proofErr w:type="spellEnd"/>
-      <w:proofErr w:type="gramEnd"/>
       <w:r>
         <w:rPr>
           <w:lang w:val="en-US"/>
@@ -24410,23 +24423,7 @@
           <w:bCs/>
           <w:lang w:val="en-US"/>
         </w:rPr>
-        <w:t>datasamudaya-</w:t>
-      </w:r>
-      <w:r>
-        <w:rPr>
-          <w:b/>
-          <w:bCs/>
-          <w:lang w:val="en-US"/>
-        </w:rPr>
-        <w:t>[version]</w:t>
-      </w:r>
-      <w:r>
-        <w:rPr>
-          <w:b/>
-          <w:bCs/>
-          <w:lang w:val="en-US"/>
-        </w:rPr>
-        <w:t>-jdk17.tar.gz</w:t>
+        <w:t>datasamudaya-[version]-jdk17.tar.gz</w:t>
       </w:r>
     </w:p>
     <w:p>
@@ -24448,37 +24445,2761 @@
           <w:bCs/>
           <w:lang w:val="en-US"/>
         </w:rPr>
-        <w:t>datasamudaya-</w:t>
-      </w:r>
+        <w:t>datasamudaya-[version]-jdk17.zip</w:t>
+      </w:r>
+    </w:p>
+    <w:p>
+      <w:pPr>
+        <w:rPr>
+          <w:lang w:val="en-US"/>
+        </w:rPr>
+      </w:pPr>
+      <w:r>
+        <w:rPr>
+          <w:lang w:val="en-US"/>
+        </w:rPr>
+        <w:t>The version is the current build version of the project.</w:t>
+      </w:r>
+    </w:p>
+    <w:p>
+      <w:pPr>
+        <w:pStyle w:val="Heading1"/>
+        <w:rPr>
+          <w:lang w:val="en-US"/>
+        </w:rPr>
+      </w:pPr>
+      <w:bookmarkStart w:id="21" w:name="_Toc162340220"/>
+      <w:r>
+        <w:rPr>
+          <w:lang w:val="en-US"/>
+        </w:rPr>
+        <w:t>1</w:t>
+      </w:r>
+      <w:r>
+        <w:rPr>
+          <w:lang w:val="en-US"/>
+        </w:rPr>
+        <w:t>5</w:t>
+      </w:r>
+      <w:r>
+        <w:rPr>
+          <w:lang w:val="en-US"/>
+        </w:rPr>
+        <w:t xml:space="preserve">. </w:t>
+      </w:r>
+      <w:r>
+        <w:rPr>
+          <w:lang w:val="en-US"/>
+        </w:rPr>
+        <w:t xml:space="preserve">Usage of </w:t>
+      </w:r>
+      <w:r>
+        <w:rPr>
+          <w:lang w:val="en-US"/>
+        </w:rPr>
+        <w:t>A</w:t>
+      </w:r>
+      <w:r>
+        <w:rPr>
+          <w:lang w:val="en-US"/>
+        </w:rPr>
+        <w:t>pache calcite</w:t>
+      </w:r>
+      <w:bookmarkEnd w:id="21"/>
+    </w:p>
+    <w:p>
+      <w:pPr>
+        <w:rPr>
+          <w:lang w:val="en-US"/>
+        </w:rPr>
+      </w:pPr>
+      <w:r>
+        <w:rPr>
+          <w:lang w:val="en-US"/>
+        </w:rPr>
+        <w:tab/>
+      </w:r>
+      <w:r>
+        <w:rPr>
+          <w:lang w:val="en-US"/>
+        </w:rPr>
+        <w:t xml:space="preserve">The </w:t>
+      </w:r>
+      <w:r>
+        <w:rPr>
+          <w:lang w:val="en-US"/>
+        </w:rPr>
+        <w:t xml:space="preserve">Apache calcite libraries are used for validating the SQL and the </w:t>
+      </w:r>
+      <w:proofErr w:type="spellStart"/>
+      <w:r>
+        <w:rPr>
+          <w:lang w:val="en-US"/>
+        </w:rPr>
+        <w:t>sql</w:t>
+      </w:r>
+      <w:proofErr w:type="spellEnd"/>
+      <w:r>
+        <w:rPr>
+          <w:lang w:val="en-US"/>
+        </w:rPr>
+        <w:t xml:space="preserve"> plan sent to volcano optimizer for generating the optimized query plan. The various</w:t>
+      </w:r>
+      <w:r>
+        <w:rPr>
+          <w:lang w:val="en-US"/>
+        </w:rPr>
+        <w:t xml:space="preserve"> core</w:t>
+      </w:r>
+      <w:r>
+        <w:rPr>
+          <w:lang w:val="en-US"/>
+        </w:rPr>
+        <w:t xml:space="preserve"> rules used are </w:t>
+      </w:r>
+    </w:p>
+    <w:p>
+      <w:pPr>
+        <w:pStyle w:val="ListParagraph"/>
+        <w:numPr>
+          <w:ilvl w:val="0"/>
+          <w:numId w:val="14"/>
+        </w:numPr>
+        <w:rPr>
+          <w:lang w:val="en-US"/>
+        </w:rPr>
+      </w:pPr>
       <w:r>
         <w:rPr>
           <w:b/>
           <w:bCs/>
           <w:lang w:val="en-US"/>
         </w:rPr>
-        <w:t>[version]</w:t>
-      </w:r>
+        <w:t>FILTER_TO_CALC</w:t>
+      </w:r>
+      <w:r>
+        <w:rPr>
+          <w:lang w:val="en-US"/>
+        </w:rPr>
+        <w:t xml:space="preserve"> - </w:t>
+      </w:r>
+      <w:r>
+        <w:rPr>
+          <w:lang w:val="en-US"/>
+        </w:rPr>
+        <w:t>Rule that converts a LogicalFilter to a LogicalCalc</w:t>
+      </w:r>
+    </w:p>
+    <w:p>
+      <w:pPr>
+        <w:pStyle w:val="ListParagraph"/>
+        <w:numPr>
+          <w:ilvl w:val="0"/>
+          <w:numId w:val="14"/>
+        </w:numPr>
+        <w:rPr>
+          <w:lang w:val="en-US"/>
+        </w:rPr>
+      </w:pPr>
       <w:r>
         <w:rPr>
           <w:b/>
           <w:bCs/>
           <w:lang w:val="en-US"/>
         </w:rPr>
-        <w:t>-jdk17.zip</w:t>
-      </w:r>
-    </w:p>
-    <w:p>
-      <w:pPr>
-        <w:rPr>
-          <w:lang w:val="en-US"/>
-        </w:rPr>
-      </w:pPr>
-      <w:r>
-        <w:rPr>
-          <w:lang w:val="en-US"/>
-        </w:rPr>
-        <w:t>The version is the current build version of the project.</w:t>
-      </w:r>
+        <w:t>PROJECT_TO_CALC</w:t>
+      </w:r>
+      <w:r>
+        <w:rPr>
+          <w:lang w:val="en-US"/>
+        </w:rPr>
+        <w:t xml:space="preserve"> - </w:t>
+      </w:r>
+      <w:r>
+        <w:rPr>
+          <w:lang w:val="en-US"/>
+        </w:rPr>
+        <w:t>Rule that converts a LogicalProject to a LogicalCalc.</w:t>
+      </w:r>
+    </w:p>
+    <w:p>
+      <w:pPr>
+        <w:pStyle w:val="ListParagraph"/>
+        <w:numPr>
+          <w:ilvl w:val="0"/>
+          <w:numId w:val="14"/>
+        </w:numPr>
+        <w:rPr>
+          <w:lang w:val="en-US"/>
+        </w:rPr>
+      </w:pPr>
+      <w:r>
+        <w:rPr>
+          <w:b/>
+          <w:bCs/>
+          <w:lang w:val="en-US"/>
+        </w:rPr>
+        <w:t>FILTER_MERGE</w:t>
+      </w:r>
+      <w:r>
+        <w:rPr>
+          <w:lang w:val="en-US"/>
+        </w:rPr>
+        <w:t xml:space="preserve"> - </w:t>
+      </w:r>
+      <w:r>
+        <w:rPr>
+          <w:lang w:val="en-US"/>
+        </w:rPr>
+        <w:t>Rule that combines two LogicalFilters.</w:t>
+      </w:r>
+    </w:p>
+    <w:p>
+      <w:pPr>
+        <w:pStyle w:val="ListParagraph"/>
+        <w:numPr>
+          <w:ilvl w:val="0"/>
+          <w:numId w:val="14"/>
+        </w:numPr>
+        <w:rPr>
+          <w:lang w:val="en-US"/>
+        </w:rPr>
+      </w:pPr>
+      <w:r>
+        <w:rPr>
+          <w:b/>
+          <w:bCs/>
+          <w:lang w:val="en-US"/>
+        </w:rPr>
+        <w:t>FILTER_CALC_MERGE</w:t>
+      </w:r>
+      <w:r>
+        <w:rPr>
+          <w:lang w:val="en-US"/>
+        </w:rPr>
+        <w:t xml:space="preserve"> - </w:t>
+      </w:r>
+      <w:r>
+        <w:rPr>
+          <w:lang w:val="en-US"/>
+        </w:rPr>
+        <w:t>Rule that merges a Filter and a LogicalCalc. The</w:t>
+      </w:r>
+      <w:r>
+        <w:rPr>
+          <w:lang w:val="en-US"/>
+        </w:rPr>
+        <w:t xml:space="preserve"> </w:t>
+      </w:r>
+      <w:r>
+        <w:rPr>
+          <w:lang w:val="en-US"/>
+        </w:rPr>
+        <w:t>result is a LogicalCalc whose filter condition is the logical AND</w:t>
+      </w:r>
+      <w:r>
+        <w:rPr>
+          <w:lang w:val="en-US"/>
+        </w:rPr>
+        <w:t xml:space="preserve"> </w:t>
+      </w:r>
+      <w:r>
+        <w:rPr>
+          <w:lang w:val="en-US"/>
+        </w:rPr>
+        <w:t>of the two.</w:t>
+      </w:r>
+    </w:p>
+    <w:p>
+      <w:pPr>
+        <w:pStyle w:val="ListParagraph"/>
+        <w:numPr>
+          <w:ilvl w:val="0"/>
+          <w:numId w:val="14"/>
+        </w:numPr>
+        <w:rPr>
+          <w:lang w:val="en-US"/>
+        </w:rPr>
+      </w:pPr>
+      <w:r>
+        <w:rPr>
+          <w:lang w:val="en-US"/>
+        </w:rPr>
+        <w:t xml:space="preserve"> </w:t>
+      </w:r>
+      <w:r>
+        <w:rPr>
+          <w:b/>
+          <w:bCs/>
+          <w:lang w:val="en-US"/>
+        </w:rPr>
+        <w:t>PROJECT_CALC_MERGE</w:t>
+      </w:r>
+      <w:r>
+        <w:rPr>
+          <w:lang w:val="en-US"/>
+        </w:rPr>
+        <w:t xml:space="preserve"> - </w:t>
+      </w:r>
+      <w:r>
+        <w:rPr>
+          <w:lang w:val="en-US"/>
+        </w:rPr>
+        <w:t>Rule that merges a LogicalProject and a LogicalCalc.</w:t>
+      </w:r>
+    </w:p>
+    <w:p>
+      <w:pPr>
+        <w:pStyle w:val="ListParagraph"/>
+        <w:numPr>
+          <w:ilvl w:val="0"/>
+          <w:numId w:val="14"/>
+        </w:numPr>
+        <w:rPr>
+          <w:lang w:val="en-US"/>
+        </w:rPr>
+      </w:pPr>
+      <w:r>
+        <w:rPr>
+          <w:b/>
+          <w:bCs/>
+          <w:lang w:val="en-US"/>
+        </w:rPr>
+        <w:t>AGGREGATE_PROJECT_MERGE</w:t>
+      </w:r>
+      <w:r>
+        <w:rPr>
+          <w:lang w:val="en-US"/>
+        </w:rPr>
+        <w:t xml:space="preserve"> - </w:t>
+      </w:r>
+      <w:r>
+        <w:rPr>
+          <w:lang w:val="en-US"/>
+        </w:rPr>
+        <w:t>Rule that recognizes an Aggregate</w:t>
+      </w:r>
+      <w:r>
+        <w:rPr>
+          <w:lang w:val="en-US"/>
+        </w:rPr>
+        <w:t xml:space="preserve"> </w:t>
+      </w:r>
+      <w:r>
+        <w:rPr>
+          <w:lang w:val="en-US"/>
+        </w:rPr>
+        <w:t xml:space="preserve">on top of a Project and if </w:t>
+      </w:r>
+      <w:r>
+        <w:rPr>
+          <w:lang w:val="en-US"/>
+        </w:rPr>
+        <w:t>possible,</w:t>
+      </w:r>
+      <w:r>
+        <w:rPr>
+          <w:lang w:val="en-US"/>
+        </w:rPr>
+        <w:t xml:space="preserve"> </w:t>
+      </w:r>
+      <w:r>
+        <w:rPr>
+          <w:lang w:val="en-US"/>
+        </w:rPr>
+        <w:t>aggregates through the Project or removes the Project.</w:t>
+      </w:r>
+    </w:p>
+    <w:p>
+      <w:pPr>
+        <w:pStyle w:val="ListParagraph"/>
+        <w:numPr>
+          <w:ilvl w:val="0"/>
+          <w:numId w:val="14"/>
+        </w:numPr>
+        <w:rPr>
+          <w:lang w:val="en-US"/>
+        </w:rPr>
+      </w:pPr>
+      <w:r>
+        <w:rPr>
+          <w:b/>
+          <w:bCs/>
+          <w:lang w:val="en-US"/>
+        </w:rPr>
+        <w:t>PROJECT_FILTER_VALUES_MERGE</w:t>
+      </w:r>
+      <w:r>
+        <w:rPr>
+          <w:lang w:val="en-US"/>
+        </w:rPr>
+        <w:t xml:space="preserve"> - </w:t>
+      </w:r>
+      <w:r>
+        <w:rPr>
+          <w:lang w:val="en-US"/>
+        </w:rPr>
+        <w:t>Rule that merges a Project</w:t>
+      </w:r>
+      <w:r>
+        <w:rPr>
+          <w:lang w:val="en-US"/>
+        </w:rPr>
+        <w:t xml:space="preserve"> </w:t>
+      </w:r>
+      <w:r>
+        <w:rPr>
+          <w:lang w:val="en-US"/>
+        </w:rPr>
+        <w:t>on top of a Filter onto an underlying org.apache.calcite.rel.logical.LogicalValues,</w:t>
+      </w:r>
+      <w:r>
+        <w:rPr>
+          <w:lang w:val="en-US"/>
+        </w:rPr>
+        <w:t xml:space="preserve"> </w:t>
+      </w:r>
+      <w:r>
+        <w:rPr>
+          <w:lang w:val="en-US"/>
+        </w:rPr>
+        <w:t>resulting in a Values with different columns</w:t>
+      </w:r>
+      <w:r>
+        <w:rPr>
+          <w:lang w:val="en-US"/>
+        </w:rPr>
+        <w:t xml:space="preserve"> </w:t>
+      </w:r>
+      <w:r>
+        <w:rPr>
+          <w:lang w:val="en-US"/>
+        </w:rPr>
+        <w:t>and potentially fewer rows.</w:t>
+      </w:r>
+    </w:p>
+    <w:p>
+      <w:pPr>
+        <w:ind w:left="360"/>
+        <w:rPr>
+          <w:lang w:val="en-US"/>
+        </w:rPr>
+      </w:pPr>
+    </w:p>
+    <w:p>
+      <w:pPr>
+        <w:ind w:left="360"/>
+        <w:rPr>
+          <w:lang w:val="en-US"/>
+        </w:rPr>
+      </w:pPr>
+      <w:r>
+        <w:rPr>
+          <w:lang w:val="en-US"/>
+        </w:rPr>
+        <w:t>The example</w:t>
+      </w:r>
+      <w:r>
+        <w:rPr>
+          <w:lang w:val="en-US"/>
+        </w:rPr>
+        <w:t>s</w:t>
+      </w:r>
+      <w:r>
+        <w:rPr>
+          <w:lang w:val="en-US"/>
+        </w:rPr>
+        <w:t xml:space="preserve"> of optimized query plan from the logical plan by applying the above rules are</w:t>
+      </w:r>
+      <w:r>
+        <w:rPr>
+          <w:lang w:val="en-US"/>
+        </w:rPr>
+        <w:t>,</w:t>
+      </w:r>
+    </w:p>
+    <w:p>
+      <w:pPr>
+        <w:ind w:left="360"/>
+        <w:rPr>
+          <w:b/>
+          <w:bCs/>
+          <w:lang w:val="en-US"/>
+        </w:rPr>
+      </w:pPr>
+    </w:p>
+    <w:p>
+      <w:pPr>
+        <w:ind w:left="2520" w:firstLine="360"/>
+        <w:rPr>
+          <w:lang w:val="en-US"/>
+        </w:rPr>
+      </w:pPr>
+      <w:r>
+        <w:rPr>
+          <w:b/>
+          <w:bCs/>
+          <w:lang w:val="en-US"/>
+        </w:rPr>
+        <w:t>Query 1</w:t>
+      </w:r>
+      <w:r>
+        <w:rPr>
+          <w:lang w:val="en-US"/>
+        </w:rPr>
+        <w:t xml:space="preserve"> - </w:t>
+      </w:r>
+      <w:r>
+        <w:rPr>
+          <w:b/>
+          <w:bCs/>
+          <w:lang w:val="en-US"/>
+        </w:rPr>
+        <w:t>select * from airline</w:t>
+      </w:r>
+    </w:p>
+    <w:p>
+      <w:pPr>
+        <w:ind w:left="360" w:firstLine="360"/>
+        <w:rPr>
+          <w:lang w:val="en-US"/>
+        </w:rPr>
+      </w:pPr>
+      <w:r>
+        <w:rPr>
+          <w:b/>
+          <w:bCs/>
+          <w:lang w:val="en-US"/>
+        </w:rPr>
+        <w:t>Logical Plan 1</w:t>
+      </w:r>
+      <w:r>
+        <w:rPr>
+          <w:lang w:val="en-US"/>
+        </w:rPr>
+        <w:t xml:space="preserve"> – </w:t>
+      </w:r>
+    </w:p>
+    <w:p>
+      <w:pPr>
+        <w:pStyle w:val="NormalWeb"/>
+        <w:shd w:val="clear" w:color="auto" w:fill="FFFFFF"/>
+        <w:spacing w:before="0" w:beforeAutospacing="0" w:after="0" w:afterAutospacing="0"/>
+        <w:ind w:left="720"/>
+        <w:rPr>
+          <w:rFonts w:asciiTheme="minorHAnsi" w:hAnsiTheme="minorHAnsi" w:cstheme="minorHAnsi"/>
+          <w:color w:val="000000"/>
+          <w:sz w:val="22"/>
+          <w:szCs w:val="22"/>
+        </w:rPr>
+      </w:pPr>
+      <w:r>
+        <w:rPr>
+          <w:rFonts w:asciiTheme="minorHAnsi" w:hAnsiTheme="minorHAnsi" w:cstheme="minorHAnsi"/>
+          <w:b/>
+          <w:bCs/>
+          <w:color w:val="000000"/>
+          <w:sz w:val="22"/>
+          <w:szCs w:val="22"/>
+        </w:rPr>
+        <w:t>LogicalProject</w:t>
+      </w:r>
+      <w:r>
+        <w:rPr>
+          <w:rFonts w:asciiTheme="minorHAnsi" w:hAnsiTheme="minorHAnsi" w:cstheme="minorHAnsi"/>
+          <w:color w:val="000000"/>
+          <w:sz w:val="22"/>
+          <w:szCs w:val="22"/>
+        </w:rPr>
+        <w:t>(AirlineYear=[$0], MonthOfYear=[$1], DayofMonth=[$2], DayOfWeek=[$3], DepTime=[$4], CRSDepTime=[$5], ArrTime=[$6], CRSArrTime=[$7], UniqueCarrier=[$8], FlightNum=[$9], TailNum=[$10], ActualElapsedTime=[$11], CRSElapsedTime=[$12], AirTime=[$13], ArrDelay=[$14], DepDelay=[$15], Origin=[$16], Dest=[$17], Distance=[$18], TaxiIn=[$19], TaxiOut=[$20], Cancelled=[$21], CancellationCode=[$22], Diverted=[$23], CarrierDelay=[$24], WeatherDelay=[$25], NASDelay=[$26], SecurityDelay=[$27], LateAircraftDelay=[$28]): rowcount = 60000.0, cumulative cost = 120000.0, id = 2</w:t>
+      </w:r>
+    </w:p>
+    <w:p>
+      <w:pPr>
+        <w:pStyle w:val="NormalWeb"/>
+        <w:shd w:val="clear" w:color="auto" w:fill="FFFFFF"/>
+        <w:spacing w:before="0" w:beforeAutospacing="0" w:after="0" w:afterAutospacing="0"/>
+        <w:rPr>
+          <w:rFonts w:asciiTheme="minorHAnsi" w:hAnsiTheme="minorHAnsi" w:cstheme="minorHAnsi"/>
+          <w:color w:val="000000"/>
+          <w:sz w:val="22"/>
+          <w:szCs w:val="22"/>
+        </w:rPr>
+      </w:pPr>
+      <w:r>
+        <w:rPr>
+          <w:rFonts w:asciiTheme="minorHAnsi" w:hAnsiTheme="minorHAnsi" w:cstheme="minorHAnsi"/>
+          <w:color w:val="000000"/>
+          <w:sz w:val="22"/>
+          <w:szCs w:val="22"/>
+        </w:rPr>
+        <w:t xml:space="preserve">  </w:t>
+      </w:r>
+    </w:p>
+    <w:p>
+      <w:pPr>
+        <w:pStyle w:val="NormalWeb"/>
+        <w:shd w:val="clear" w:color="auto" w:fill="FFFFFF"/>
+        <w:spacing w:before="0" w:beforeAutospacing="0" w:after="0" w:afterAutospacing="0"/>
+        <w:ind w:left="720"/>
+        <w:rPr>
+          <w:rFonts w:asciiTheme="minorHAnsi" w:hAnsiTheme="minorHAnsi" w:cstheme="minorHAnsi"/>
+          <w:color w:val="000000"/>
+          <w:sz w:val="22"/>
+          <w:szCs w:val="22"/>
+        </w:rPr>
+      </w:pPr>
+      <w:r>
+        <w:rPr>
+          <w:rFonts w:asciiTheme="minorHAnsi" w:hAnsiTheme="minorHAnsi" w:cstheme="minorHAnsi"/>
+          <w:b/>
+          <w:bCs/>
+          <w:color w:val="000000"/>
+          <w:sz w:val="22"/>
+          <w:szCs w:val="22"/>
+        </w:rPr>
+        <w:lastRenderedPageBreak/>
+        <w:t>LogicalTableScan</w:t>
+      </w:r>
+      <w:r>
+        <w:rPr>
+          <w:rFonts w:asciiTheme="minorHAnsi" w:hAnsiTheme="minorHAnsi" w:cstheme="minorHAnsi"/>
+          <w:color w:val="000000"/>
+          <w:sz w:val="22"/>
+          <w:szCs w:val="22"/>
+        </w:rPr>
+        <w:t>(table=[[airschema, airline]]): rowcount = 60000.0, cumulative cost = 60000.0, id = 1</w:t>
+      </w:r>
+    </w:p>
+    <w:p>
+      <w:pPr>
+        <w:pStyle w:val="NormalWeb"/>
+        <w:shd w:val="clear" w:color="auto" w:fill="FFFFFF"/>
+        <w:spacing w:before="0" w:beforeAutospacing="0" w:after="0" w:afterAutospacing="0"/>
+        <w:rPr>
+          <w:rFonts w:asciiTheme="minorHAnsi" w:hAnsiTheme="minorHAnsi" w:cstheme="minorHAnsi"/>
+          <w:color w:val="000000"/>
+          <w:sz w:val="22"/>
+          <w:szCs w:val="22"/>
+        </w:rPr>
+      </w:pPr>
+    </w:p>
+    <w:p>
+      <w:pPr>
+        <w:pStyle w:val="NormalWeb"/>
+        <w:shd w:val="clear" w:color="auto" w:fill="FFFFFF"/>
+        <w:spacing w:before="0" w:beforeAutospacing="0" w:after="0" w:afterAutospacing="0"/>
+        <w:ind w:firstLine="720"/>
+        <w:rPr>
+          <w:rFonts w:asciiTheme="minorHAnsi" w:hAnsiTheme="minorHAnsi" w:cstheme="minorHAnsi"/>
+          <w:color w:val="000000"/>
+          <w:sz w:val="22"/>
+          <w:szCs w:val="22"/>
+        </w:rPr>
+      </w:pPr>
+      <w:r>
+        <w:rPr>
+          <w:rFonts w:asciiTheme="minorHAnsi" w:hAnsiTheme="minorHAnsi" w:cstheme="minorHAnsi"/>
+          <w:b/>
+          <w:bCs/>
+          <w:color w:val="000000"/>
+          <w:sz w:val="22"/>
+          <w:szCs w:val="22"/>
+        </w:rPr>
+        <w:t>Optim</w:t>
+      </w:r>
+      <w:r>
+        <w:rPr>
+          <w:rFonts w:asciiTheme="minorHAnsi" w:hAnsiTheme="minorHAnsi" w:cstheme="minorHAnsi"/>
+          <w:b/>
+          <w:bCs/>
+          <w:color w:val="000000"/>
+          <w:sz w:val="22"/>
+          <w:szCs w:val="22"/>
+        </w:rPr>
+        <w:t>i</w:t>
+      </w:r>
+      <w:r>
+        <w:rPr>
+          <w:rFonts w:asciiTheme="minorHAnsi" w:hAnsiTheme="minorHAnsi" w:cstheme="minorHAnsi"/>
+          <w:b/>
+          <w:bCs/>
+          <w:color w:val="000000"/>
+          <w:sz w:val="22"/>
+          <w:szCs w:val="22"/>
+        </w:rPr>
+        <w:t>zed Plan 1</w:t>
+      </w:r>
+      <w:r>
+        <w:rPr>
+          <w:rFonts w:asciiTheme="minorHAnsi" w:hAnsiTheme="minorHAnsi" w:cstheme="minorHAnsi"/>
+          <w:color w:val="000000"/>
+          <w:sz w:val="22"/>
+          <w:szCs w:val="22"/>
+        </w:rPr>
+        <w:t xml:space="preserve"> – </w:t>
+      </w:r>
+    </w:p>
+    <w:p>
+      <w:pPr>
+        <w:pStyle w:val="NormalWeb"/>
+        <w:shd w:val="clear" w:color="auto" w:fill="FFFFFF"/>
+        <w:spacing w:before="0" w:beforeAutospacing="0" w:after="0" w:afterAutospacing="0"/>
+        <w:rPr>
+          <w:rFonts w:asciiTheme="minorHAnsi" w:hAnsiTheme="minorHAnsi" w:cstheme="minorHAnsi"/>
+          <w:color w:val="000000"/>
+          <w:sz w:val="22"/>
+          <w:szCs w:val="22"/>
+        </w:rPr>
+      </w:pPr>
+    </w:p>
+    <w:p>
+      <w:pPr>
+        <w:pStyle w:val="NormalWeb"/>
+        <w:shd w:val="clear" w:color="auto" w:fill="FFFFFF"/>
+        <w:spacing w:before="0" w:beforeAutospacing="0" w:after="0" w:afterAutospacing="0"/>
+        <w:ind w:firstLine="720"/>
+        <w:rPr>
+          <w:rFonts w:asciiTheme="minorHAnsi" w:hAnsiTheme="minorHAnsi" w:cstheme="minorHAnsi"/>
+          <w:color w:val="000000"/>
+          <w:sz w:val="22"/>
+          <w:szCs w:val="22"/>
+        </w:rPr>
+      </w:pPr>
+      <w:r>
+        <w:rPr>
+          <w:rFonts w:asciiTheme="minorHAnsi" w:hAnsiTheme="minorHAnsi" w:cstheme="minorHAnsi"/>
+          <w:color w:val="000000"/>
+          <w:sz w:val="22"/>
+          <w:szCs w:val="22"/>
+        </w:rPr>
+        <w:t>Node ID: 12</w:t>
+      </w:r>
+    </w:p>
+    <w:p>
+      <w:pPr>
+        <w:pStyle w:val="NormalWeb"/>
+        <w:shd w:val="clear" w:color="auto" w:fill="FFFFFF"/>
+        <w:spacing w:before="0" w:beforeAutospacing="0" w:after="0" w:afterAutospacing="0"/>
+        <w:ind w:left="720"/>
+        <w:rPr>
+          <w:rFonts w:asciiTheme="minorHAnsi" w:hAnsiTheme="minorHAnsi" w:cstheme="minorHAnsi"/>
+          <w:color w:val="000000"/>
+          <w:sz w:val="22"/>
+          <w:szCs w:val="22"/>
+        </w:rPr>
+      </w:pPr>
+      <w:r>
+        <w:rPr>
+          <w:rFonts w:asciiTheme="minorHAnsi" w:hAnsiTheme="minorHAnsi" w:cstheme="minorHAnsi"/>
+          <w:color w:val="000000"/>
+          <w:sz w:val="22"/>
+          <w:szCs w:val="22"/>
+        </w:rPr>
+        <w:t>Node Description: rel#12:</w:t>
+      </w:r>
+      <w:r>
+        <w:rPr>
+          <w:rFonts w:asciiTheme="minorHAnsi" w:hAnsiTheme="minorHAnsi" w:cstheme="minorHAnsi"/>
+          <w:b/>
+          <w:bCs/>
+          <w:color w:val="000000"/>
+          <w:sz w:val="22"/>
+          <w:szCs w:val="22"/>
+        </w:rPr>
+        <w:t>EnumerableProject</w:t>
+      </w:r>
+      <w:r>
+        <w:rPr>
+          <w:rFonts w:asciiTheme="minorHAnsi" w:hAnsiTheme="minorHAnsi" w:cstheme="minorHAnsi"/>
+          <w:color w:val="000000"/>
+          <w:sz w:val="22"/>
+          <w:szCs w:val="22"/>
+        </w:rPr>
+        <w:t>.ENUMERABLE(input=EnumerableTableScan#8,inputs=0..28)</w:t>
+      </w:r>
+    </w:p>
+    <w:p>
+      <w:pPr>
+        <w:pStyle w:val="NormalWeb"/>
+        <w:shd w:val="clear" w:color="auto" w:fill="FFFFFF"/>
+        <w:spacing w:before="0" w:beforeAutospacing="0" w:after="0" w:afterAutospacing="0"/>
+        <w:ind w:left="720"/>
+        <w:rPr>
+          <w:rFonts w:asciiTheme="minorHAnsi" w:hAnsiTheme="minorHAnsi" w:cstheme="minorHAnsi"/>
+          <w:color w:val="000000"/>
+          <w:sz w:val="22"/>
+          <w:szCs w:val="22"/>
+        </w:rPr>
+      </w:pPr>
+    </w:p>
+    <w:p>
+      <w:pPr>
+        <w:pStyle w:val="NormalWeb"/>
+        <w:shd w:val="clear" w:color="auto" w:fill="FFFFFF"/>
+        <w:spacing w:before="0" w:beforeAutospacing="0" w:after="0" w:afterAutospacing="0"/>
+        <w:ind w:left="720"/>
+        <w:rPr>
+          <w:rFonts w:asciiTheme="minorHAnsi" w:hAnsiTheme="minorHAnsi" w:cstheme="minorHAnsi"/>
+          <w:color w:val="000000"/>
+          <w:sz w:val="22"/>
+          <w:szCs w:val="22"/>
+        </w:rPr>
+      </w:pPr>
+      <w:r>
+        <w:rPr>
+          <w:rFonts w:asciiTheme="minorHAnsi" w:hAnsiTheme="minorHAnsi" w:cstheme="minorHAnsi"/>
+          <w:color w:val="000000"/>
+          <w:sz w:val="22"/>
+          <w:szCs w:val="22"/>
+        </w:rPr>
+        <w:t>Node ID: 8</w:t>
+      </w:r>
+    </w:p>
+    <w:p>
+      <w:pPr>
+        <w:pStyle w:val="NormalWeb"/>
+        <w:shd w:val="clear" w:color="auto" w:fill="FFFFFF"/>
+        <w:spacing w:before="0" w:beforeAutospacing="0" w:after="0" w:afterAutospacing="0"/>
+        <w:ind w:left="720"/>
+        <w:rPr>
+          <w:rFonts w:asciiTheme="minorHAnsi" w:hAnsiTheme="minorHAnsi" w:cstheme="minorHAnsi"/>
+          <w:color w:val="000000"/>
+          <w:sz w:val="22"/>
+          <w:szCs w:val="22"/>
+        </w:rPr>
+      </w:pPr>
+      <w:r>
+        <w:rPr>
+          <w:rFonts w:asciiTheme="minorHAnsi" w:hAnsiTheme="minorHAnsi" w:cstheme="minorHAnsi"/>
+          <w:color w:val="000000"/>
+          <w:sz w:val="22"/>
+          <w:szCs w:val="22"/>
+        </w:rPr>
+        <w:t>Node Description: rel#8:</w:t>
+      </w:r>
+      <w:r>
+        <w:rPr>
+          <w:rFonts w:asciiTheme="minorHAnsi" w:hAnsiTheme="minorHAnsi" w:cstheme="minorHAnsi"/>
+          <w:b/>
+          <w:bCs/>
+          <w:color w:val="000000"/>
+          <w:sz w:val="22"/>
+          <w:szCs w:val="22"/>
+        </w:rPr>
+        <w:t>EnumerableTableScan</w:t>
+      </w:r>
+      <w:r>
+        <w:rPr>
+          <w:rFonts w:asciiTheme="minorHAnsi" w:hAnsiTheme="minorHAnsi" w:cstheme="minorHAnsi"/>
+          <w:color w:val="000000"/>
+          <w:sz w:val="22"/>
+          <w:szCs w:val="22"/>
+        </w:rPr>
+        <w:t>.ENUMERABLE(table=[airschema, airline])</w:t>
+      </w:r>
+    </w:p>
+    <w:p>
+      <w:pPr>
+        <w:pStyle w:val="NormalWeb"/>
+        <w:shd w:val="clear" w:color="auto" w:fill="FFFFFF"/>
+        <w:spacing w:before="0" w:beforeAutospacing="0" w:after="0" w:afterAutospacing="0"/>
+        <w:rPr>
+          <w:rFonts w:ascii="Consolas" w:hAnsi="Consolas"/>
+          <w:color w:val="000000"/>
+          <w:sz w:val="20"/>
+          <w:szCs w:val="20"/>
+        </w:rPr>
+      </w:pPr>
+    </w:p>
+    <w:p>
+      <w:pPr>
+        <w:pStyle w:val="NormalWeb"/>
+        <w:shd w:val="clear" w:color="auto" w:fill="FFFFFF"/>
+        <w:spacing w:before="0" w:beforeAutospacing="0" w:after="0" w:afterAutospacing="0"/>
+        <w:rPr>
+          <w:rFonts w:ascii="Consolas" w:hAnsi="Consolas"/>
+          <w:color w:val="000000"/>
+          <w:sz w:val="20"/>
+          <w:szCs w:val="20"/>
+        </w:rPr>
+      </w:pPr>
+    </w:p>
+    <w:p>
+      <w:pPr>
+        <w:pStyle w:val="NormalWeb"/>
+        <w:shd w:val="clear" w:color="auto" w:fill="FFFFFF"/>
+        <w:spacing w:before="0" w:beforeAutospacing="0" w:after="0" w:afterAutospacing="0"/>
+        <w:rPr>
+          <w:rFonts w:asciiTheme="minorHAnsi" w:hAnsiTheme="minorHAnsi" w:cstheme="minorHAnsi"/>
+          <w:b/>
+          <w:bCs/>
+          <w:color w:val="000000"/>
+          <w:sz w:val="22"/>
+          <w:szCs w:val="22"/>
+        </w:rPr>
+      </w:pPr>
+      <w:r>
+        <w:rPr>
+          <w:rFonts w:asciiTheme="minorHAnsi" w:hAnsiTheme="minorHAnsi" w:cstheme="minorHAnsi"/>
+          <w:color w:val="000000"/>
+          <w:sz w:val="22"/>
+          <w:szCs w:val="22"/>
+        </w:rPr>
+        <w:tab/>
+      </w:r>
+      <w:r>
+        <w:rPr>
+          <w:rFonts w:asciiTheme="minorHAnsi" w:hAnsiTheme="minorHAnsi" w:cstheme="minorHAnsi"/>
+          <w:color w:val="000000"/>
+          <w:sz w:val="22"/>
+          <w:szCs w:val="22"/>
+        </w:rPr>
+        <w:tab/>
+      </w:r>
+      <w:r>
+        <w:rPr>
+          <w:rFonts w:asciiTheme="minorHAnsi" w:hAnsiTheme="minorHAnsi" w:cstheme="minorHAnsi"/>
+          <w:color w:val="000000"/>
+          <w:sz w:val="22"/>
+          <w:szCs w:val="22"/>
+        </w:rPr>
+        <w:tab/>
+      </w:r>
+      <w:r>
+        <w:rPr>
+          <w:rFonts w:asciiTheme="minorHAnsi" w:hAnsiTheme="minorHAnsi" w:cstheme="minorHAnsi"/>
+          <w:b/>
+          <w:bCs/>
+          <w:color w:val="000000"/>
+          <w:sz w:val="22"/>
+          <w:szCs w:val="22"/>
+        </w:rPr>
+        <w:t xml:space="preserve">Query </w:t>
+      </w:r>
+      <w:r>
+        <w:rPr>
+          <w:rFonts w:asciiTheme="minorHAnsi" w:hAnsiTheme="minorHAnsi" w:cstheme="minorHAnsi"/>
+          <w:b/>
+          <w:bCs/>
+          <w:color w:val="000000"/>
+          <w:sz w:val="22"/>
+          <w:szCs w:val="22"/>
+        </w:rPr>
+        <w:t xml:space="preserve">2 - </w:t>
+      </w:r>
+      <w:r>
+        <w:rPr>
+          <w:rFonts w:asciiTheme="minorHAnsi" w:hAnsiTheme="minorHAnsi" w:cstheme="minorHAnsi"/>
+          <w:b/>
+          <w:bCs/>
+          <w:color w:val="000000"/>
+          <w:sz w:val="22"/>
+          <w:szCs w:val="22"/>
+        </w:rPr>
+        <w:t>select * from airline where airlineyear = 2006</w:t>
+      </w:r>
+    </w:p>
+    <w:p>
+      <w:pPr>
+        <w:rPr>
+          <w:lang w:val="en-US"/>
+        </w:rPr>
+      </w:pPr>
+      <w:r>
+        <w:rPr>
+          <w:lang w:val="en-US"/>
+        </w:rPr>
+        <w:tab/>
+      </w:r>
+    </w:p>
+    <w:p>
+      <w:pPr>
+        <w:pStyle w:val="NormalWeb"/>
+        <w:shd w:val="clear" w:color="auto" w:fill="FFFFFF"/>
+        <w:spacing w:before="0" w:beforeAutospacing="0" w:after="0" w:afterAutospacing="0"/>
+        <w:ind w:firstLine="720"/>
+        <w:rPr>
+          <w:rFonts w:asciiTheme="minorHAnsi" w:hAnsiTheme="minorHAnsi" w:cstheme="minorHAnsi"/>
+          <w:b/>
+          <w:bCs/>
+          <w:color w:val="000000"/>
+          <w:sz w:val="22"/>
+          <w:szCs w:val="22"/>
+        </w:rPr>
+      </w:pPr>
+      <w:r>
+        <w:rPr>
+          <w:rFonts w:asciiTheme="minorHAnsi" w:hAnsiTheme="minorHAnsi" w:cstheme="minorHAnsi"/>
+          <w:b/>
+          <w:bCs/>
+          <w:color w:val="000000"/>
+          <w:sz w:val="22"/>
+          <w:szCs w:val="22"/>
+        </w:rPr>
+        <w:t>Logical Plan 2 -</w:t>
+      </w:r>
+    </w:p>
+    <w:p>
+      <w:pPr>
+        <w:pStyle w:val="NormalWeb"/>
+        <w:shd w:val="clear" w:color="auto" w:fill="FFFFFF"/>
+        <w:spacing w:before="0" w:beforeAutospacing="0" w:after="0" w:afterAutospacing="0"/>
+        <w:ind w:left="720"/>
+        <w:rPr>
+          <w:rFonts w:ascii="Consolas" w:hAnsi="Consolas"/>
+          <w:color w:val="000000"/>
+          <w:sz w:val="20"/>
+          <w:szCs w:val="20"/>
+        </w:rPr>
+      </w:pPr>
+    </w:p>
+    <w:p>
+      <w:pPr>
+        <w:pStyle w:val="NormalWeb"/>
+        <w:shd w:val="clear" w:color="auto" w:fill="FFFFFF"/>
+        <w:spacing w:before="0" w:beforeAutospacing="0" w:after="0" w:afterAutospacing="0"/>
+        <w:ind w:left="720"/>
+        <w:rPr>
+          <w:rFonts w:asciiTheme="minorHAnsi" w:hAnsiTheme="minorHAnsi" w:cstheme="minorHAnsi"/>
+          <w:color w:val="000000"/>
+          <w:sz w:val="22"/>
+          <w:szCs w:val="22"/>
+        </w:rPr>
+      </w:pPr>
+      <w:r>
+        <w:rPr>
+          <w:rFonts w:asciiTheme="minorHAnsi" w:hAnsiTheme="minorHAnsi" w:cstheme="minorHAnsi"/>
+          <w:b/>
+          <w:bCs/>
+          <w:color w:val="000000"/>
+          <w:sz w:val="22"/>
+          <w:szCs w:val="22"/>
+        </w:rPr>
+        <w:t>LogicalProject</w:t>
+      </w:r>
+      <w:r>
+        <w:rPr>
+          <w:rFonts w:asciiTheme="minorHAnsi" w:hAnsiTheme="minorHAnsi" w:cstheme="minorHAnsi"/>
+          <w:color w:val="000000"/>
+          <w:sz w:val="22"/>
+          <w:szCs w:val="22"/>
+        </w:rPr>
+        <w:t>(AirlineYear=[$0], MonthOfYear=[$1], DayofMonth=[$2], DayOfWeek=[$3], DepTime=[$4], CRSDepTime=[$5], ArrTime=[$6], CRSArrTime=[$7], UniqueCarrier=[$8], FlightNum=[$9], TailNum=[$10], ActualElapsedTime=[$11], CRSElapsedTime=[$12], AirTime=[$13], ArrDelay=[$14], DepDelay=[$15], Origin=[$16], Dest=[$17], Distance=[$18], TaxiIn=[$19], TaxiOut=[$20], Cancelled=[$21], CancellationCode=[$22], Diverted=[$23], CarrierDelay=[$24], WeatherDelay=[$25], NASDelay=[$26], SecurityDelay=[$27], LateAircraftDelay=[$28]): rowcount = 9000.0, cumulative cost = 78000.0, id = 3</w:t>
+      </w:r>
+    </w:p>
+    <w:p>
+      <w:pPr>
+        <w:pStyle w:val="NormalWeb"/>
+        <w:shd w:val="clear" w:color="auto" w:fill="FFFFFF"/>
+        <w:spacing w:before="0" w:beforeAutospacing="0" w:after="0" w:afterAutospacing="0"/>
+        <w:ind w:left="720"/>
+        <w:rPr>
+          <w:rFonts w:asciiTheme="minorHAnsi" w:hAnsiTheme="minorHAnsi" w:cstheme="minorHAnsi"/>
+          <w:color w:val="000000"/>
+          <w:sz w:val="22"/>
+          <w:szCs w:val="22"/>
+        </w:rPr>
+      </w:pPr>
+    </w:p>
+    <w:p>
+      <w:pPr>
+        <w:pStyle w:val="NormalWeb"/>
+        <w:shd w:val="clear" w:color="auto" w:fill="FFFFFF"/>
+        <w:spacing w:before="0" w:beforeAutospacing="0" w:after="0" w:afterAutospacing="0"/>
+        <w:ind w:left="720"/>
+        <w:rPr>
+          <w:rFonts w:asciiTheme="minorHAnsi" w:hAnsiTheme="minorHAnsi" w:cstheme="minorHAnsi"/>
+          <w:color w:val="000000"/>
+          <w:sz w:val="22"/>
+          <w:szCs w:val="22"/>
+        </w:rPr>
+      </w:pPr>
+      <w:r>
+        <w:rPr>
+          <w:rFonts w:asciiTheme="minorHAnsi" w:hAnsiTheme="minorHAnsi" w:cstheme="minorHAnsi"/>
+          <w:b/>
+          <w:bCs/>
+          <w:color w:val="000000"/>
+          <w:sz w:val="22"/>
+          <w:szCs w:val="22"/>
+        </w:rPr>
+        <w:t>LogicalFilter</w:t>
+      </w:r>
+      <w:r>
+        <w:rPr>
+          <w:rFonts w:asciiTheme="minorHAnsi" w:hAnsiTheme="minorHAnsi" w:cstheme="minorHAnsi"/>
+          <w:color w:val="000000"/>
+          <w:sz w:val="22"/>
+          <w:szCs w:val="22"/>
+        </w:rPr>
+        <w:t>(condition=[=($0, 2006)]): rowcount = 9000.0, cumulative cost = 69000.0, id = 2</w:t>
+      </w:r>
+    </w:p>
+    <w:p>
+      <w:pPr>
+        <w:pStyle w:val="NormalWeb"/>
+        <w:shd w:val="clear" w:color="auto" w:fill="FFFFFF"/>
+        <w:spacing w:before="0" w:beforeAutospacing="0" w:after="0" w:afterAutospacing="0"/>
+        <w:ind w:left="720"/>
+        <w:rPr>
+          <w:rFonts w:asciiTheme="minorHAnsi" w:hAnsiTheme="minorHAnsi" w:cstheme="minorHAnsi"/>
+          <w:color w:val="000000"/>
+          <w:sz w:val="22"/>
+          <w:szCs w:val="22"/>
+        </w:rPr>
+      </w:pPr>
+    </w:p>
+    <w:p>
+      <w:pPr>
+        <w:pStyle w:val="NormalWeb"/>
+        <w:shd w:val="clear" w:color="auto" w:fill="FFFFFF"/>
+        <w:spacing w:before="0" w:beforeAutospacing="0" w:after="0" w:afterAutospacing="0"/>
+        <w:ind w:left="720"/>
+        <w:rPr>
+          <w:rFonts w:asciiTheme="minorHAnsi" w:hAnsiTheme="minorHAnsi" w:cstheme="minorHAnsi"/>
+          <w:color w:val="000000"/>
+          <w:sz w:val="22"/>
+          <w:szCs w:val="22"/>
+        </w:rPr>
+      </w:pPr>
+      <w:r>
+        <w:rPr>
+          <w:rFonts w:asciiTheme="minorHAnsi" w:hAnsiTheme="minorHAnsi" w:cstheme="minorHAnsi"/>
+          <w:b/>
+          <w:bCs/>
+          <w:color w:val="000000"/>
+          <w:sz w:val="22"/>
+          <w:szCs w:val="22"/>
+        </w:rPr>
+        <w:t>LogicalTableScan</w:t>
+      </w:r>
+      <w:r>
+        <w:rPr>
+          <w:rFonts w:asciiTheme="minorHAnsi" w:hAnsiTheme="minorHAnsi" w:cstheme="minorHAnsi"/>
+          <w:color w:val="000000"/>
+          <w:sz w:val="22"/>
+          <w:szCs w:val="22"/>
+        </w:rPr>
+        <w:t>(table=[[airschema, airline]]): rowcount = 60000.0, cumulative cost = 60000.0, id = 1</w:t>
+      </w:r>
+    </w:p>
+    <w:p>
+      <w:pPr>
+        <w:pStyle w:val="NormalWeb"/>
+        <w:shd w:val="clear" w:color="auto" w:fill="FFFFFF"/>
+        <w:spacing w:before="0" w:beforeAutospacing="0" w:after="0" w:afterAutospacing="0"/>
+        <w:ind w:left="720"/>
+        <w:rPr>
+          <w:rFonts w:asciiTheme="minorHAnsi" w:hAnsiTheme="minorHAnsi" w:cstheme="minorHAnsi"/>
+          <w:color w:val="000000"/>
+          <w:sz w:val="22"/>
+          <w:szCs w:val="22"/>
+        </w:rPr>
+      </w:pPr>
+    </w:p>
+    <w:p>
+      <w:pPr>
+        <w:pStyle w:val="NormalWeb"/>
+        <w:shd w:val="clear" w:color="auto" w:fill="FFFFFF"/>
+        <w:spacing w:before="0" w:beforeAutospacing="0" w:after="0" w:afterAutospacing="0"/>
+        <w:ind w:firstLine="720"/>
+        <w:rPr>
+          <w:rFonts w:asciiTheme="minorHAnsi" w:hAnsiTheme="minorHAnsi" w:cstheme="minorHAnsi"/>
+          <w:color w:val="000000"/>
+          <w:sz w:val="22"/>
+          <w:szCs w:val="22"/>
+        </w:rPr>
+      </w:pPr>
+      <w:r>
+        <w:rPr>
+          <w:rFonts w:asciiTheme="minorHAnsi" w:hAnsiTheme="minorHAnsi" w:cstheme="minorHAnsi"/>
+          <w:b/>
+          <w:bCs/>
+          <w:color w:val="000000"/>
+          <w:sz w:val="22"/>
+          <w:szCs w:val="22"/>
+        </w:rPr>
+        <w:t xml:space="preserve">Optimized Plan </w:t>
+      </w:r>
+      <w:r>
+        <w:rPr>
+          <w:rFonts w:asciiTheme="minorHAnsi" w:hAnsiTheme="minorHAnsi" w:cstheme="minorHAnsi"/>
+          <w:b/>
+          <w:bCs/>
+          <w:color w:val="000000"/>
+          <w:sz w:val="22"/>
+          <w:szCs w:val="22"/>
+        </w:rPr>
+        <w:t>2</w:t>
+      </w:r>
+      <w:r>
+        <w:rPr>
+          <w:rFonts w:asciiTheme="minorHAnsi" w:hAnsiTheme="minorHAnsi" w:cstheme="minorHAnsi"/>
+          <w:color w:val="000000"/>
+          <w:sz w:val="22"/>
+          <w:szCs w:val="22"/>
+        </w:rPr>
+        <w:t xml:space="preserve"> – </w:t>
+      </w:r>
+    </w:p>
+    <w:p>
+      <w:pPr>
+        <w:pStyle w:val="NormalWeb"/>
+        <w:shd w:val="clear" w:color="auto" w:fill="FFFFFF"/>
+        <w:spacing w:before="0" w:beforeAutospacing="0" w:after="0" w:afterAutospacing="0"/>
+        <w:ind w:left="720"/>
+        <w:rPr>
+          <w:rFonts w:asciiTheme="minorHAnsi" w:hAnsiTheme="minorHAnsi" w:cstheme="minorHAnsi"/>
+          <w:color w:val="000000"/>
+          <w:sz w:val="22"/>
+          <w:szCs w:val="22"/>
+        </w:rPr>
+      </w:pPr>
+    </w:p>
+    <w:p>
+      <w:pPr>
+        <w:pStyle w:val="NormalWeb"/>
+        <w:shd w:val="clear" w:color="auto" w:fill="FFFFFF"/>
+        <w:spacing w:before="0" w:beforeAutospacing="0" w:after="0" w:afterAutospacing="0"/>
+        <w:ind w:left="720"/>
+        <w:rPr>
+          <w:rFonts w:asciiTheme="minorHAnsi" w:hAnsiTheme="minorHAnsi" w:cstheme="minorHAnsi"/>
+          <w:color w:val="000000"/>
+          <w:sz w:val="22"/>
+          <w:szCs w:val="22"/>
+        </w:rPr>
+      </w:pPr>
+      <w:r>
+        <w:rPr>
+          <w:rFonts w:asciiTheme="minorHAnsi" w:hAnsiTheme="minorHAnsi" w:cstheme="minorHAnsi"/>
+          <w:color w:val="000000"/>
+          <w:sz w:val="22"/>
+          <w:szCs w:val="22"/>
+        </w:rPr>
+        <w:t>Node ID: 19</w:t>
+      </w:r>
+    </w:p>
+    <w:p>
+      <w:pPr>
+        <w:pStyle w:val="NormalWeb"/>
+        <w:shd w:val="clear" w:color="auto" w:fill="FFFFFF"/>
+        <w:spacing w:before="0" w:beforeAutospacing="0" w:after="0" w:afterAutospacing="0"/>
+        <w:ind w:left="720"/>
+        <w:rPr>
+          <w:rFonts w:asciiTheme="minorHAnsi" w:hAnsiTheme="minorHAnsi" w:cstheme="minorHAnsi"/>
+          <w:color w:val="000000"/>
+          <w:sz w:val="22"/>
+          <w:szCs w:val="22"/>
+        </w:rPr>
+      </w:pPr>
+      <w:r>
+        <w:rPr>
+          <w:rFonts w:asciiTheme="minorHAnsi" w:hAnsiTheme="minorHAnsi" w:cstheme="minorHAnsi"/>
+          <w:color w:val="000000"/>
+          <w:sz w:val="22"/>
+          <w:szCs w:val="22"/>
+        </w:rPr>
+        <w:t>Node Description: rel#19:</w:t>
+      </w:r>
+      <w:r>
+        <w:rPr>
+          <w:rFonts w:asciiTheme="minorHAnsi" w:hAnsiTheme="minorHAnsi" w:cstheme="minorHAnsi"/>
+          <w:b/>
+          <w:bCs/>
+          <w:color w:val="000000"/>
+          <w:sz w:val="22"/>
+          <w:szCs w:val="22"/>
+        </w:rPr>
+        <w:t>EnumerableFilter</w:t>
+      </w:r>
+      <w:r>
+        <w:rPr>
+          <w:rFonts w:asciiTheme="minorHAnsi" w:hAnsiTheme="minorHAnsi" w:cstheme="minorHAnsi"/>
+          <w:color w:val="000000"/>
+          <w:sz w:val="22"/>
+          <w:szCs w:val="22"/>
+        </w:rPr>
+        <w:t>.ENUMERABLE(input=EnumerableTableScan#11,condition==($0, 2006))</w:t>
+      </w:r>
+    </w:p>
+    <w:p>
+      <w:pPr>
+        <w:pStyle w:val="NormalWeb"/>
+        <w:shd w:val="clear" w:color="auto" w:fill="FFFFFF"/>
+        <w:spacing w:before="0" w:beforeAutospacing="0" w:after="0" w:afterAutospacing="0"/>
+        <w:rPr>
+          <w:rFonts w:asciiTheme="minorHAnsi" w:hAnsiTheme="minorHAnsi" w:cstheme="minorHAnsi"/>
+          <w:color w:val="000000"/>
+          <w:sz w:val="22"/>
+          <w:szCs w:val="22"/>
+        </w:rPr>
+      </w:pPr>
+      <w:r>
+        <w:rPr>
+          <w:rFonts w:asciiTheme="minorHAnsi" w:hAnsiTheme="minorHAnsi" w:cstheme="minorHAnsi"/>
+          <w:color w:val="000000"/>
+          <w:sz w:val="22"/>
+          <w:szCs w:val="22"/>
+        </w:rPr>
+        <w:t xml:space="preserve">  </w:t>
+      </w:r>
+      <w:r>
+        <w:rPr>
+          <w:rFonts w:asciiTheme="minorHAnsi" w:hAnsiTheme="minorHAnsi" w:cstheme="minorHAnsi"/>
+          <w:color w:val="000000"/>
+          <w:sz w:val="22"/>
+          <w:szCs w:val="22"/>
+        </w:rPr>
+        <w:tab/>
+      </w:r>
+    </w:p>
+    <w:p>
+      <w:pPr>
+        <w:pStyle w:val="NormalWeb"/>
+        <w:shd w:val="clear" w:color="auto" w:fill="FFFFFF"/>
+        <w:spacing w:before="0" w:beforeAutospacing="0" w:after="0" w:afterAutospacing="0"/>
+        <w:ind w:firstLine="720"/>
+        <w:rPr>
+          <w:rFonts w:asciiTheme="minorHAnsi" w:hAnsiTheme="minorHAnsi" w:cstheme="minorHAnsi"/>
+          <w:color w:val="000000"/>
+          <w:sz w:val="22"/>
+          <w:szCs w:val="22"/>
+        </w:rPr>
+      </w:pPr>
+      <w:r>
+        <w:rPr>
+          <w:rFonts w:asciiTheme="minorHAnsi" w:hAnsiTheme="minorHAnsi" w:cstheme="minorHAnsi"/>
+          <w:color w:val="000000"/>
+          <w:sz w:val="22"/>
+          <w:szCs w:val="22"/>
+        </w:rPr>
+        <w:t>Node ID: 11</w:t>
+      </w:r>
+    </w:p>
+    <w:p>
+      <w:pPr>
+        <w:pStyle w:val="NormalWeb"/>
+        <w:shd w:val="clear" w:color="auto" w:fill="FFFFFF"/>
+        <w:spacing w:before="0" w:beforeAutospacing="0" w:after="0" w:afterAutospacing="0"/>
+        <w:ind w:left="720"/>
+        <w:rPr>
+          <w:rFonts w:asciiTheme="minorHAnsi" w:hAnsiTheme="minorHAnsi" w:cstheme="minorHAnsi"/>
+          <w:color w:val="000000"/>
+          <w:sz w:val="22"/>
+          <w:szCs w:val="22"/>
+        </w:rPr>
+      </w:pPr>
+      <w:r>
+        <w:rPr>
+          <w:rFonts w:asciiTheme="minorHAnsi" w:hAnsiTheme="minorHAnsi" w:cstheme="minorHAnsi"/>
+          <w:color w:val="000000"/>
+          <w:sz w:val="22"/>
+          <w:szCs w:val="22"/>
+        </w:rPr>
+        <w:t>Node Description: rel#11:</w:t>
+      </w:r>
+      <w:r>
+        <w:rPr>
+          <w:rFonts w:asciiTheme="minorHAnsi" w:hAnsiTheme="minorHAnsi" w:cstheme="minorHAnsi"/>
+          <w:b/>
+          <w:bCs/>
+          <w:color w:val="000000"/>
+          <w:sz w:val="22"/>
+          <w:szCs w:val="22"/>
+        </w:rPr>
+        <w:t>EnumerableTableScan</w:t>
+      </w:r>
+      <w:r>
+        <w:rPr>
+          <w:rFonts w:asciiTheme="minorHAnsi" w:hAnsiTheme="minorHAnsi" w:cstheme="minorHAnsi"/>
+          <w:color w:val="000000"/>
+          <w:sz w:val="22"/>
+          <w:szCs w:val="22"/>
+        </w:rPr>
+        <w:t>.ENUMERABLE(table=[airschema, airline])</w:t>
+      </w:r>
+    </w:p>
+    <w:p>
+      <w:pPr>
+        <w:pStyle w:val="NormalWeb"/>
+        <w:shd w:val="clear" w:color="auto" w:fill="FFFFFF"/>
+        <w:spacing w:before="0" w:beforeAutospacing="0" w:after="0" w:afterAutospacing="0"/>
+        <w:ind w:left="720"/>
+        <w:rPr>
+          <w:rFonts w:asciiTheme="minorHAnsi" w:hAnsiTheme="minorHAnsi" w:cstheme="minorHAnsi"/>
+          <w:color w:val="000000"/>
+          <w:sz w:val="22"/>
+          <w:szCs w:val="22"/>
+        </w:rPr>
+      </w:pPr>
+    </w:p>
+    <w:p>
+      <w:pPr>
+        <w:pStyle w:val="NormalWeb"/>
+        <w:shd w:val="clear" w:color="auto" w:fill="FFFFFF"/>
+        <w:spacing w:before="0" w:beforeAutospacing="0" w:after="0" w:afterAutospacing="0"/>
+        <w:rPr>
+          <w:rFonts w:asciiTheme="minorHAnsi" w:hAnsiTheme="minorHAnsi" w:cstheme="minorHAnsi"/>
+          <w:b/>
+          <w:bCs/>
+          <w:color w:val="000000"/>
+          <w:sz w:val="22"/>
+          <w:szCs w:val="22"/>
+        </w:rPr>
+      </w:pPr>
+      <w:r>
+        <w:rPr>
+          <w:rFonts w:asciiTheme="minorHAnsi" w:hAnsiTheme="minorHAnsi" w:cstheme="minorHAnsi"/>
+          <w:color w:val="000000"/>
+          <w:sz w:val="22"/>
+          <w:szCs w:val="22"/>
+        </w:rPr>
+        <w:tab/>
+      </w:r>
+      <w:r>
+        <w:rPr>
+          <w:rFonts w:asciiTheme="minorHAnsi" w:hAnsiTheme="minorHAnsi" w:cstheme="minorHAnsi"/>
+          <w:color w:val="000000"/>
+          <w:sz w:val="22"/>
+          <w:szCs w:val="22"/>
+        </w:rPr>
+        <w:tab/>
+      </w:r>
+      <w:r>
+        <w:rPr>
+          <w:rFonts w:asciiTheme="minorHAnsi" w:hAnsiTheme="minorHAnsi" w:cstheme="minorHAnsi"/>
+          <w:color w:val="000000"/>
+          <w:sz w:val="22"/>
+          <w:szCs w:val="22"/>
+        </w:rPr>
+        <w:tab/>
+      </w:r>
+      <w:r>
+        <w:rPr>
+          <w:rFonts w:asciiTheme="minorHAnsi" w:hAnsiTheme="minorHAnsi" w:cstheme="minorHAnsi"/>
+          <w:b/>
+          <w:bCs/>
+          <w:color w:val="000000"/>
+          <w:sz w:val="22"/>
+          <w:szCs w:val="22"/>
+        </w:rPr>
+        <w:t xml:space="preserve">Query 3 - </w:t>
+      </w:r>
+      <w:r>
+        <w:rPr>
+          <w:rFonts w:asciiTheme="minorHAnsi" w:hAnsiTheme="minorHAnsi" w:cstheme="minorHAnsi"/>
+          <w:b/>
+          <w:bCs/>
+          <w:color w:val="000000"/>
+          <w:sz w:val="22"/>
+          <w:szCs w:val="22"/>
+        </w:rPr>
+        <w:t>select count(*) from airline</w:t>
+      </w:r>
+    </w:p>
+    <w:p>
+      <w:pPr>
+        <w:pStyle w:val="NormalWeb"/>
+        <w:shd w:val="clear" w:color="auto" w:fill="FFFFFF"/>
+        <w:spacing w:before="0" w:beforeAutospacing="0" w:after="0" w:afterAutospacing="0"/>
+        <w:rPr>
+          <w:rFonts w:asciiTheme="minorHAnsi" w:hAnsiTheme="minorHAnsi" w:cstheme="minorHAnsi"/>
+          <w:b/>
+          <w:bCs/>
+          <w:color w:val="000000"/>
+          <w:sz w:val="22"/>
+          <w:szCs w:val="22"/>
+        </w:rPr>
+      </w:pPr>
+    </w:p>
+    <w:p>
+      <w:pPr>
+        <w:pStyle w:val="NormalWeb"/>
+        <w:shd w:val="clear" w:color="auto" w:fill="FFFFFF"/>
+        <w:spacing w:before="0" w:beforeAutospacing="0" w:after="0" w:afterAutospacing="0"/>
+        <w:rPr>
+          <w:rFonts w:asciiTheme="minorHAnsi" w:hAnsiTheme="minorHAnsi" w:cstheme="minorHAnsi"/>
+          <w:b/>
+          <w:bCs/>
+          <w:color w:val="000000"/>
+          <w:sz w:val="22"/>
+          <w:szCs w:val="22"/>
+        </w:rPr>
+      </w:pPr>
+      <w:r>
+        <w:rPr>
+          <w:rFonts w:asciiTheme="minorHAnsi" w:hAnsiTheme="minorHAnsi" w:cstheme="minorHAnsi"/>
+          <w:b/>
+          <w:bCs/>
+          <w:color w:val="000000"/>
+          <w:sz w:val="22"/>
+          <w:szCs w:val="22"/>
+        </w:rPr>
+        <w:tab/>
+        <w:t xml:space="preserve">Logical Plan 3 – </w:t>
+      </w:r>
+    </w:p>
+    <w:p>
+      <w:pPr>
+        <w:pStyle w:val="NormalWeb"/>
+        <w:shd w:val="clear" w:color="auto" w:fill="FFFFFF"/>
+        <w:spacing w:before="0" w:beforeAutospacing="0" w:after="0" w:afterAutospacing="0"/>
+        <w:rPr>
+          <w:rFonts w:asciiTheme="minorHAnsi" w:hAnsiTheme="minorHAnsi" w:cstheme="minorHAnsi"/>
+          <w:b/>
+          <w:bCs/>
+          <w:color w:val="000000"/>
+          <w:sz w:val="22"/>
+          <w:szCs w:val="22"/>
+        </w:rPr>
+      </w:pPr>
+      <w:r>
+        <w:rPr>
+          <w:rFonts w:asciiTheme="minorHAnsi" w:hAnsiTheme="minorHAnsi" w:cstheme="minorHAnsi"/>
+          <w:b/>
+          <w:bCs/>
+          <w:color w:val="000000"/>
+          <w:sz w:val="22"/>
+          <w:szCs w:val="22"/>
+        </w:rPr>
+        <w:tab/>
+      </w:r>
+    </w:p>
+    <w:p>
+      <w:pPr>
+        <w:pStyle w:val="NormalWeb"/>
+        <w:shd w:val="clear" w:color="auto" w:fill="FFFFFF"/>
+        <w:spacing w:before="0" w:beforeAutospacing="0" w:after="0" w:afterAutospacing="0"/>
+        <w:ind w:left="720"/>
+        <w:rPr>
+          <w:rFonts w:asciiTheme="minorHAnsi" w:hAnsiTheme="minorHAnsi" w:cstheme="minorHAnsi"/>
+          <w:color w:val="000000"/>
+          <w:sz w:val="22"/>
+          <w:szCs w:val="22"/>
+        </w:rPr>
+      </w:pPr>
+      <w:r>
+        <w:rPr>
+          <w:rFonts w:asciiTheme="minorHAnsi" w:hAnsiTheme="minorHAnsi" w:cstheme="minorHAnsi"/>
+          <w:b/>
+          <w:bCs/>
+          <w:color w:val="000000"/>
+          <w:sz w:val="22"/>
+          <w:szCs w:val="22"/>
+        </w:rPr>
+        <w:t>LogicalAggregate</w:t>
+      </w:r>
+      <w:r>
+        <w:rPr>
+          <w:rFonts w:asciiTheme="minorHAnsi" w:hAnsiTheme="minorHAnsi" w:cstheme="minorHAnsi"/>
+          <w:color w:val="000000"/>
+          <w:sz w:val="22"/>
+          <w:szCs w:val="22"/>
+        </w:rPr>
+        <w:t>(group=[{}], EXPR$0=[COUNT()]): rowcount = 1.0, cumulative cost = 120001.125, id = 3</w:t>
+      </w:r>
+    </w:p>
+    <w:p>
+      <w:pPr>
+        <w:pStyle w:val="NormalWeb"/>
+        <w:shd w:val="clear" w:color="auto" w:fill="FFFFFF"/>
+        <w:spacing w:before="0" w:beforeAutospacing="0" w:after="0" w:afterAutospacing="0"/>
+        <w:rPr>
+          <w:rFonts w:asciiTheme="minorHAnsi" w:hAnsiTheme="minorHAnsi" w:cstheme="minorHAnsi"/>
+          <w:color w:val="000000"/>
+          <w:sz w:val="22"/>
+          <w:szCs w:val="22"/>
+        </w:rPr>
+      </w:pPr>
+      <w:r>
+        <w:rPr>
+          <w:rFonts w:asciiTheme="minorHAnsi" w:hAnsiTheme="minorHAnsi" w:cstheme="minorHAnsi"/>
+          <w:color w:val="000000"/>
+          <w:sz w:val="22"/>
+          <w:szCs w:val="22"/>
+        </w:rPr>
+        <w:t xml:space="preserve">  </w:t>
+      </w:r>
+      <w:r>
+        <w:rPr>
+          <w:rFonts w:asciiTheme="minorHAnsi" w:hAnsiTheme="minorHAnsi" w:cstheme="minorHAnsi"/>
+          <w:color w:val="000000"/>
+          <w:sz w:val="22"/>
+          <w:szCs w:val="22"/>
+        </w:rPr>
+        <w:tab/>
+      </w:r>
+    </w:p>
+    <w:p>
+      <w:pPr>
+        <w:pStyle w:val="NormalWeb"/>
+        <w:shd w:val="clear" w:color="auto" w:fill="FFFFFF"/>
+        <w:spacing w:before="0" w:beforeAutospacing="0" w:after="0" w:afterAutospacing="0"/>
+        <w:ind w:firstLine="720"/>
+        <w:rPr>
+          <w:rFonts w:asciiTheme="minorHAnsi" w:hAnsiTheme="minorHAnsi" w:cstheme="minorHAnsi"/>
+          <w:color w:val="000000"/>
+          <w:sz w:val="22"/>
+          <w:szCs w:val="22"/>
+        </w:rPr>
+      </w:pPr>
+      <w:r>
+        <w:rPr>
+          <w:rFonts w:asciiTheme="minorHAnsi" w:hAnsiTheme="minorHAnsi" w:cstheme="minorHAnsi"/>
+          <w:b/>
+          <w:bCs/>
+          <w:color w:val="000000"/>
+          <w:sz w:val="22"/>
+          <w:szCs w:val="22"/>
+        </w:rPr>
+        <w:t>LogicalProject</w:t>
+      </w:r>
+      <w:r>
+        <w:rPr>
+          <w:rFonts w:asciiTheme="minorHAnsi" w:hAnsiTheme="minorHAnsi" w:cstheme="minorHAnsi"/>
+          <w:color w:val="000000"/>
+          <w:sz w:val="22"/>
+          <w:szCs w:val="22"/>
+        </w:rPr>
+        <w:t>($f0=[0]): rowcount = 60000.0, cumulative cost = 120000.0, id = 2</w:t>
+      </w:r>
+    </w:p>
+    <w:p>
+      <w:pPr>
+        <w:pStyle w:val="NormalWeb"/>
+        <w:shd w:val="clear" w:color="auto" w:fill="FFFFFF"/>
+        <w:spacing w:before="0" w:beforeAutospacing="0" w:after="0" w:afterAutospacing="0"/>
+        <w:ind w:left="720"/>
+        <w:rPr>
+          <w:rFonts w:asciiTheme="minorHAnsi" w:hAnsiTheme="minorHAnsi" w:cstheme="minorHAnsi"/>
+          <w:color w:val="000000"/>
+          <w:sz w:val="22"/>
+          <w:szCs w:val="22"/>
+        </w:rPr>
+      </w:pPr>
+    </w:p>
+    <w:p>
+      <w:pPr>
+        <w:pStyle w:val="NormalWeb"/>
+        <w:shd w:val="clear" w:color="auto" w:fill="FFFFFF"/>
+        <w:spacing w:before="0" w:beforeAutospacing="0" w:after="0" w:afterAutospacing="0"/>
+        <w:ind w:left="720"/>
+        <w:rPr>
+          <w:rFonts w:asciiTheme="minorHAnsi" w:hAnsiTheme="minorHAnsi" w:cstheme="minorHAnsi"/>
+          <w:color w:val="000000"/>
+          <w:sz w:val="22"/>
+          <w:szCs w:val="22"/>
+        </w:rPr>
+      </w:pPr>
+      <w:r>
+        <w:rPr>
+          <w:rFonts w:asciiTheme="minorHAnsi" w:hAnsiTheme="minorHAnsi" w:cstheme="minorHAnsi"/>
+          <w:b/>
+          <w:bCs/>
+          <w:color w:val="000000"/>
+          <w:sz w:val="22"/>
+          <w:szCs w:val="22"/>
+        </w:rPr>
+        <w:t>LogicalTableScan</w:t>
+      </w:r>
+      <w:r>
+        <w:rPr>
+          <w:rFonts w:asciiTheme="minorHAnsi" w:hAnsiTheme="minorHAnsi" w:cstheme="minorHAnsi"/>
+          <w:color w:val="000000"/>
+          <w:sz w:val="22"/>
+          <w:szCs w:val="22"/>
+        </w:rPr>
+        <w:t>(table=[[airschema, airline]]): rowcount = 60000.0, cumulative cost = 60000.0, id = 1</w:t>
+      </w:r>
+    </w:p>
+    <w:p>
+      <w:pPr>
+        <w:pStyle w:val="NormalWeb"/>
+        <w:shd w:val="clear" w:color="auto" w:fill="FFFFFF"/>
+        <w:spacing w:before="0" w:beforeAutospacing="0" w:after="0" w:afterAutospacing="0"/>
+        <w:ind w:left="720"/>
+        <w:rPr>
+          <w:rFonts w:asciiTheme="minorHAnsi" w:hAnsiTheme="minorHAnsi" w:cstheme="minorHAnsi"/>
+          <w:color w:val="000000"/>
+          <w:sz w:val="22"/>
+          <w:szCs w:val="22"/>
+        </w:rPr>
+      </w:pPr>
+    </w:p>
+    <w:p>
+      <w:pPr>
+        <w:pStyle w:val="NormalWeb"/>
+        <w:shd w:val="clear" w:color="auto" w:fill="FFFFFF"/>
+        <w:spacing w:before="0" w:beforeAutospacing="0" w:after="0" w:afterAutospacing="0"/>
+        <w:ind w:firstLine="720"/>
+        <w:rPr>
+          <w:rFonts w:asciiTheme="minorHAnsi" w:hAnsiTheme="minorHAnsi" w:cstheme="minorHAnsi"/>
+          <w:color w:val="000000"/>
+          <w:sz w:val="22"/>
+          <w:szCs w:val="22"/>
+        </w:rPr>
+      </w:pPr>
+      <w:r>
+        <w:rPr>
+          <w:rFonts w:asciiTheme="minorHAnsi" w:hAnsiTheme="minorHAnsi" w:cstheme="minorHAnsi"/>
+          <w:b/>
+          <w:bCs/>
+          <w:color w:val="000000"/>
+          <w:sz w:val="22"/>
+          <w:szCs w:val="22"/>
+        </w:rPr>
+        <w:t xml:space="preserve">Optimized Plan </w:t>
+      </w:r>
+      <w:r>
+        <w:rPr>
+          <w:rFonts w:asciiTheme="minorHAnsi" w:hAnsiTheme="minorHAnsi" w:cstheme="minorHAnsi"/>
+          <w:b/>
+          <w:bCs/>
+          <w:color w:val="000000"/>
+          <w:sz w:val="22"/>
+          <w:szCs w:val="22"/>
+        </w:rPr>
+        <w:t>3</w:t>
+      </w:r>
+      <w:r>
+        <w:rPr>
+          <w:rFonts w:asciiTheme="minorHAnsi" w:hAnsiTheme="minorHAnsi" w:cstheme="minorHAnsi"/>
+          <w:color w:val="000000"/>
+          <w:sz w:val="22"/>
+          <w:szCs w:val="22"/>
+        </w:rPr>
+        <w:t xml:space="preserve"> – </w:t>
+      </w:r>
+    </w:p>
+    <w:p>
+      <w:pPr>
+        <w:pStyle w:val="NormalWeb"/>
+        <w:shd w:val="clear" w:color="auto" w:fill="FFFFFF"/>
+        <w:spacing w:before="0" w:beforeAutospacing="0" w:after="0" w:afterAutospacing="0"/>
+        <w:ind w:left="720"/>
+        <w:rPr>
+          <w:rFonts w:asciiTheme="minorHAnsi" w:hAnsiTheme="minorHAnsi" w:cstheme="minorHAnsi"/>
+          <w:color w:val="000000"/>
+          <w:sz w:val="22"/>
+          <w:szCs w:val="22"/>
+        </w:rPr>
+      </w:pPr>
+    </w:p>
+    <w:p>
+      <w:pPr>
+        <w:pStyle w:val="NormalWeb"/>
+        <w:shd w:val="clear" w:color="auto" w:fill="FFFFFF"/>
+        <w:spacing w:before="0" w:beforeAutospacing="0" w:after="0" w:afterAutospacing="0"/>
+        <w:ind w:firstLine="720"/>
+        <w:rPr>
+          <w:rFonts w:asciiTheme="minorHAnsi" w:hAnsiTheme="minorHAnsi" w:cstheme="minorHAnsi"/>
+          <w:color w:val="000000"/>
+          <w:sz w:val="22"/>
+          <w:szCs w:val="22"/>
+        </w:rPr>
+      </w:pPr>
+      <w:r>
+        <w:rPr>
+          <w:rFonts w:asciiTheme="minorHAnsi" w:hAnsiTheme="minorHAnsi" w:cstheme="minorHAnsi"/>
+          <w:color w:val="000000"/>
+          <w:sz w:val="22"/>
+          <w:szCs w:val="22"/>
+        </w:rPr>
+        <w:t>Node ID: 21</w:t>
+      </w:r>
+    </w:p>
+    <w:p>
+      <w:pPr>
+        <w:pStyle w:val="NormalWeb"/>
+        <w:shd w:val="clear" w:color="auto" w:fill="FFFFFF"/>
+        <w:spacing w:before="0" w:beforeAutospacing="0" w:after="0" w:afterAutospacing="0"/>
+        <w:ind w:left="720"/>
+        <w:rPr>
+          <w:rFonts w:asciiTheme="minorHAnsi" w:hAnsiTheme="minorHAnsi" w:cstheme="minorHAnsi"/>
+          <w:color w:val="000000"/>
+          <w:sz w:val="22"/>
+          <w:szCs w:val="22"/>
+        </w:rPr>
+      </w:pPr>
+      <w:r>
+        <w:rPr>
+          <w:rFonts w:asciiTheme="minorHAnsi" w:hAnsiTheme="minorHAnsi" w:cstheme="minorHAnsi"/>
+          <w:color w:val="000000"/>
+          <w:sz w:val="22"/>
+          <w:szCs w:val="22"/>
+        </w:rPr>
+        <w:t>Node Description: rel#21:</w:t>
+      </w:r>
+      <w:r>
+        <w:rPr>
+          <w:rFonts w:asciiTheme="minorHAnsi" w:hAnsiTheme="minorHAnsi" w:cstheme="minorHAnsi"/>
+          <w:b/>
+          <w:bCs/>
+          <w:color w:val="000000"/>
+          <w:sz w:val="22"/>
+          <w:szCs w:val="22"/>
+        </w:rPr>
+        <w:t>EnumerableAggregate</w:t>
+      </w:r>
+      <w:r>
+        <w:rPr>
+          <w:rFonts w:asciiTheme="minorHAnsi" w:hAnsiTheme="minorHAnsi" w:cstheme="minorHAnsi"/>
+          <w:color w:val="000000"/>
+          <w:sz w:val="22"/>
+          <w:szCs w:val="22"/>
+        </w:rPr>
+        <w:t>.ENUMERABLE(input=EnumerableTableScan#11,group={},EXPR$0=COUNT())</w:t>
+      </w:r>
+    </w:p>
+    <w:p>
+      <w:pPr>
+        <w:pStyle w:val="NormalWeb"/>
+        <w:shd w:val="clear" w:color="auto" w:fill="FFFFFF"/>
+        <w:spacing w:before="0" w:beforeAutospacing="0" w:after="0" w:afterAutospacing="0"/>
+        <w:rPr>
+          <w:rFonts w:asciiTheme="minorHAnsi" w:hAnsiTheme="minorHAnsi" w:cstheme="minorHAnsi"/>
+          <w:color w:val="000000"/>
+          <w:sz w:val="22"/>
+          <w:szCs w:val="22"/>
+        </w:rPr>
+      </w:pPr>
+      <w:r>
+        <w:rPr>
+          <w:rFonts w:asciiTheme="minorHAnsi" w:hAnsiTheme="minorHAnsi" w:cstheme="minorHAnsi"/>
+          <w:color w:val="000000"/>
+          <w:sz w:val="22"/>
+          <w:szCs w:val="22"/>
+        </w:rPr>
+        <w:t xml:space="preserve">  </w:t>
+      </w:r>
+    </w:p>
+    <w:p>
+      <w:pPr>
+        <w:pStyle w:val="NormalWeb"/>
+        <w:shd w:val="clear" w:color="auto" w:fill="FFFFFF"/>
+        <w:spacing w:before="0" w:beforeAutospacing="0" w:after="0" w:afterAutospacing="0"/>
+        <w:ind w:firstLine="720"/>
+        <w:rPr>
+          <w:rFonts w:asciiTheme="minorHAnsi" w:hAnsiTheme="minorHAnsi" w:cstheme="minorHAnsi"/>
+          <w:color w:val="000000"/>
+          <w:sz w:val="22"/>
+          <w:szCs w:val="22"/>
+        </w:rPr>
+      </w:pPr>
+      <w:r>
+        <w:rPr>
+          <w:rFonts w:asciiTheme="minorHAnsi" w:hAnsiTheme="minorHAnsi" w:cstheme="minorHAnsi"/>
+          <w:color w:val="000000"/>
+          <w:sz w:val="22"/>
+          <w:szCs w:val="22"/>
+        </w:rPr>
+        <w:t>Node ID: 11</w:t>
+      </w:r>
+    </w:p>
+    <w:p>
+      <w:pPr>
+        <w:pStyle w:val="NormalWeb"/>
+        <w:shd w:val="clear" w:color="auto" w:fill="FFFFFF"/>
+        <w:spacing w:before="0" w:beforeAutospacing="0" w:after="0" w:afterAutospacing="0"/>
+        <w:ind w:left="720"/>
+        <w:rPr>
+          <w:rFonts w:asciiTheme="minorHAnsi" w:hAnsiTheme="minorHAnsi" w:cstheme="minorHAnsi"/>
+          <w:color w:val="000000"/>
+          <w:sz w:val="22"/>
+          <w:szCs w:val="22"/>
+        </w:rPr>
+      </w:pPr>
+      <w:r>
+        <w:rPr>
+          <w:rFonts w:asciiTheme="minorHAnsi" w:hAnsiTheme="minorHAnsi" w:cstheme="minorHAnsi"/>
+          <w:color w:val="000000"/>
+          <w:sz w:val="22"/>
+          <w:szCs w:val="22"/>
+        </w:rPr>
+        <w:t>Node Description: rel#11:</w:t>
+      </w:r>
+      <w:r>
+        <w:rPr>
+          <w:rFonts w:asciiTheme="minorHAnsi" w:hAnsiTheme="minorHAnsi" w:cstheme="minorHAnsi"/>
+          <w:b/>
+          <w:bCs/>
+          <w:color w:val="000000"/>
+          <w:sz w:val="22"/>
+          <w:szCs w:val="22"/>
+        </w:rPr>
+        <w:t>EnumerableTableScan</w:t>
+      </w:r>
+      <w:r>
+        <w:rPr>
+          <w:rFonts w:asciiTheme="minorHAnsi" w:hAnsiTheme="minorHAnsi" w:cstheme="minorHAnsi"/>
+          <w:color w:val="000000"/>
+          <w:sz w:val="22"/>
+          <w:szCs w:val="22"/>
+        </w:rPr>
+        <w:t>.ENUMERABLE(table=[airschema, airline])</w:t>
+      </w:r>
+    </w:p>
+    <w:p>
+      <w:pPr>
+        <w:pStyle w:val="NormalWeb"/>
+        <w:shd w:val="clear" w:color="auto" w:fill="FFFFFF"/>
+        <w:spacing w:before="0" w:beforeAutospacing="0" w:after="0" w:afterAutospacing="0"/>
+        <w:ind w:left="720"/>
+        <w:rPr>
+          <w:rFonts w:asciiTheme="minorHAnsi" w:hAnsiTheme="minorHAnsi" w:cstheme="minorHAnsi"/>
+          <w:color w:val="000000"/>
+          <w:sz w:val="22"/>
+          <w:szCs w:val="22"/>
+        </w:rPr>
+      </w:pPr>
+    </w:p>
+    <w:p>
+      <w:pPr>
+        <w:pStyle w:val="NormalWeb"/>
+        <w:shd w:val="clear" w:color="auto" w:fill="FFFFFF"/>
+        <w:spacing w:before="0" w:beforeAutospacing="0" w:after="0" w:afterAutospacing="0"/>
+        <w:rPr>
+          <w:rFonts w:asciiTheme="minorHAnsi" w:hAnsiTheme="minorHAnsi" w:cstheme="minorHAnsi"/>
+          <w:b/>
+          <w:bCs/>
+          <w:color w:val="000000"/>
+          <w:sz w:val="22"/>
+          <w:szCs w:val="22"/>
+        </w:rPr>
+      </w:pPr>
+      <w:r>
+        <w:rPr>
+          <w:rFonts w:asciiTheme="minorHAnsi" w:hAnsiTheme="minorHAnsi" w:cstheme="minorHAnsi"/>
+          <w:color w:val="000000"/>
+          <w:sz w:val="22"/>
+          <w:szCs w:val="22"/>
+        </w:rPr>
+        <w:tab/>
+      </w:r>
+      <w:r>
+        <w:rPr>
+          <w:rFonts w:asciiTheme="minorHAnsi" w:hAnsiTheme="minorHAnsi" w:cstheme="minorHAnsi"/>
+          <w:color w:val="000000"/>
+          <w:sz w:val="22"/>
+          <w:szCs w:val="22"/>
+        </w:rPr>
+        <w:tab/>
+      </w:r>
+      <w:r>
+        <w:rPr>
+          <w:rFonts w:asciiTheme="minorHAnsi" w:hAnsiTheme="minorHAnsi" w:cstheme="minorHAnsi"/>
+          <w:color w:val="000000"/>
+          <w:sz w:val="22"/>
+          <w:szCs w:val="22"/>
+        </w:rPr>
+        <w:tab/>
+      </w:r>
+      <w:r>
+        <w:rPr>
+          <w:rFonts w:asciiTheme="minorHAnsi" w:hAnsiTheme="minorHAnsi" w:cstheme="minorHAnsi"/>
+          <w:b/>
+          <w:bCs/>
+          <w:color w:val="000000"/>
+          <w:sz w:val="22"/>
+          <w:szCs w:val="22"/>
+        </w:rPr>
+        <w:t xml:space="preserve">Query </w:t>
+      </w:r>
+      <w:r>
+        <w:rPr>
+          <w:rFonts w:asciiTheme="minorHAnsi" w:hAnsiTheme="minorHAnsi" w:cstheme="minorHAnsi"/>
+          <w:b/>
+          <w:bCs/>
+          <w:color w:val="000000"/>
+          <w:sz w:val="22"/>
+          <w:szCs w:val="22"/>
+        </w:rPr>
+        <w:t>4</w:t>
+      </w:r>
+      <w:r>
+        <w:rPr>
+          <w:rFonts w:asciiTheme="minorHAnsi" w:hAnsiTheme="minorHAnsi" w:cstheme="minorHAnsi"/>
+          <w:b/>
+          <w:bCs/>
+          <w:color w:val="000000"/>
+          <w:sz w:val="22"/>
+          <w:szCs w:val="22"/>
+        </w:rPr>
+        <w:t xml:space="preserve"> - </w:t>
+      </w:r>
+      <w:r>
+        <w:rPr>
+          <w:rFonts w:asciiTheme="minorHAnsi" w:hAnsiTheme="minorHAnsi" w:cstheme="minorHAnsi"/>
+          <w:b/>
+          <w:bCs/>
+          <w:color w:val="000000"/>
+          <w:sz w:val="22"/>
+          <w:szCs w:val="22"/>
+        </w:rPr>
+        <w:t>select count(*) from airline where airlineyear=2009</w:t>
+      </w:r>
+    </w:p>
+    <w:p>
+      <w:pPr>
+        <w:pStyle w:val="NormalWeb"/>
+        <w:shd w:val="clear" w:color="auto" w:fill="FFFFFF"/>
+        <w:spacing w:before="0" w:beforeAutospacing="0" w:after="0" w:afterAutospacing="0"/>
+        <w:rPr>
+          <w:rFonts w:asciiTheme="minorHAnsi" w:hAnsiTheme="minorHAnsi" w:cstheme="minorHAnsi"/>
+          <w:color w:val="000000"/>
+          <w:sz w:val="22"/>
+          <w:szCs w:val="22"/>
+        </w:rPr>
+      </w:pPr>
+    </w:p>
+    <w:p>
+      <w:pPr>
+        <w:pStyle w:val="NormalWeb"/>
+        <w:shd w:val="clear" w:color="auto" w:fill="FFFFFF"/>
+        <w:spacing w:before="0" w:beforeAutospacing="0" w:after="0" w:afterAutospacing="0"/>
+        <w:ind w:left="720"/>
+        <w:rPr>
+          <w:rFonts w:asciiTheme="minorHAnsi" w:hAnsiTheme="minorHAnsi" w:cstheme="minorHAnsi"/>
+          <w:b/>
+          <w:bCs/>
+          <w:color w:val="000000"/>
+          <w:sz w:val="22"/>
+          <w:szCs w:val="22"/>
+        </w:rPr>
+      </w:pPr>
+      <w:r>
+        <w:rPr>
+          <w:rFonts w:asciiTheme="minorHAnsi" w:hAnsiTheme="minorHAnsi" w:cstheme="minorHAnsi"/>
+          <w:b/>
+          <w:bCs/>
+          <w:color w:val="000000"/>
+          <w:sz w:val="22"/>
+          <w:szCs w:val="22"/>
+        </w:rPr>
+        <w:t xml:space="preserve">Logical Plan 4 – </w:t>
+      </w:r>
+    </w:p>
+    <w:p>
+      <w:pPr>
+        <w:pStyle w:val="NormalWeb"/>
+        <w:shd w:val="clear" w:color="auto" w:fill="FFFFFF"/>
+        <w:spacing w:before="0" w:beforeAutospacing="0" w:after="0" w:afterAutospacing="0"/>
+        <w:ind w:left="720"/>
+        <w:rPr>
+          <w:rFonts w:ascii="Consolas" w:hAnsi="Consolas"/>
+          <w:color w:val="000000"/>
+          <w:sz w:val="20"/>
+          <w:szCs w:val="20"/>
+        </w:rPr>
+      </w:pPr>
+    </w:p>
+    <w:p>
+      <w:pPr>
+        <w:pStyle w:val="NormalWeb"/>
+        <w:shd w:val="clear" w:color="auto" w:fill="FFFFFF"/>
+        <w:spacing w:before="0" w:beforeAutospacing="0" w:after="0" w:afterAutospacing="0"/>
+        <w:ind w:left="720"/>
+        <w:rPr>
+          <w:rFonts w:asciiTheme="minorHAnsi" w:hAnsiTheme="minorHAnsi" w:cstheme="minorHAnsi"/>
+          <w:color w:val="000000"/>
+          <w:sz w:val="22"/>
+          <w:szCs w:val="22"/>
+        </w:rPr>
+      </w:pPr>
+      <w:r>
+        <w:rPr>
+          <w:rFonts w:asciiTheme="minorHAnsi" w:hAnsiTheme="minorHAnsi" w:cstheme="minorHAnsi"/>
+          <w:b/>
+          <w:bCs/>
+          <w:color w:val="000000"/>
+          <w:sz w:val="22"/>
+          <w:szCs w:val="22"/>
+        </w:rPr>
+        <w:t>LogicalAggregate</w:t>
+      </w:r>
+      <w:r>
+        <w:rPr>
+          <w:rFonts w:asciiTheme="minorHAnsi" w:hAnsiTheme="minorHAnsi" w:cstheme="minorHAnsi"/>
+          <w:color w:val="000000"/>
+          <w:sz w:val="22"/>
+          <w:szCs w:val="22"/>
+        </w:rPr>
+        <w:t>(group=[{}], EXPR$0=[COUNT()]): rowcount = 1.0, cumulative cost = 78001.125, id = 4</w:t>
+      </w:r>
+    </w:p>
+    <w:p>
+      <w:pPr>
+        <w:pStyle w:val="NormalWeb"/>
+        <w:shd w:val="clear" w:color="auto" w:fill="FFFFFF"/>
+        <w:spacing w:before="0" w:beforeAutospacing="0" w:after="0" w:afterAutospacing="0"/>
+        <w:ind w:left="720"/>
+        <w:rPr>
+          <w:rFonts w:asciiTheme="minorHAnsi" w:hAnsiTheme="minorHAnsi" w:cstheme="minorHAnsi"/>
+          <w:color w:val="000000"/>
+          <w:sz w:val="22"/>
+          <w:szCs w:val="22"/>
+        </w:rPr>
+      </w:pPr>
+    </w:p>
+    <w:p>
+      <w:pPr>
+        <w:pStyle w:val="NormalWeb"/>
+        <w:shd w:val="clear" w:color="auto" w:fill="FFFFFF"/>
+        <w:spacing w:before="0" w:beforeAutospacing="0" w:after="0" w:afterAutospacing="0"/>
+        <w:ind w:left="720"/>
+        <w:rPr>
+          <w:rFonts w:asciiTheme="minorHAnsi" w:hAnsiTheme="minorHAnsi" w:cstheme="minorHAnsi"/>
+          <w:color w:val="000000"/>
+          <w:sz w:val="22"/>
+          <w:szCs w:val="22"/>
+        </w:rPr>
+      </w:pPr>
+      <w:r>
+        <w:rPr>
+          <w:rFonts w:asciiTheme="minorHAnsi" w:hAnsiTheme="minorHAnsi" w:cstheme="minorHAnsi"/>
+          <w:b/>
+          <w:bCs/>
+          <w:color w:val="000000"/>
+          <w:sz w:val="22"/>
+          <w:szCs w:val="22"/>
+        </w:rPr>
+        <w:t>LogicalProject</w:t>
+      </w:r>
+      <w:r>
+        <w:rPr>
+          <w:rFonts w:asciiTheme="minorHAnsi" w:hAnsiTheme="minorHAnsi" w:cstheme="minorHAnsi"/>
+          <w:color w:val="000000"/>
+          <w:sz w:val="22"/>
+          <w:szCs w:val="22"/>
+        </w:rPr>
+        <w:t>($f0=[0]): rowcount = 9000.0, cumulative cost = 78000.0, id = 3</w:t>
+      </w:r>
+    </w:p>
+    <w:p>
+      <w:pPr>
+        <w:pStyle w:val="NormalWeb"/>
+        <w:shd w:val="clear" w:color="auto" w:fill="FFFFFF"/>
+        <w:spacing w:before="0" w:beforeAutospacing="0" w:after="0" w:afterAutospacing="0"/>
+        <w:rPr>
+          <w:rFonts w:asciiTheme="minorHAnsi" w:hAnsiTheme="minorHAnsi" w:cstheme="minorHAnsi"/>
+          <w:color w:val="000000"/>
+          <w:sz w:val="22"/>
+          <w:szCs w:val="22"/>
+        </w:rPr>
+      </w:pPr>
+      <w:r>
+        <w:rPr>
+          <w:rFonts w:asciiTheme="minorHAnsi" w:hAnsiTheme="minorHAnsi" w:cstheme="minorHAnsi"/>
+          <w:color w:val="000000"/>
+          <w:sz w:val="22"/>
+          <w:szCs w:val="22"/>
+        </w:rPr>
+        <w:t xml:space="preserve">    </w:t>
+      </w:r>
+    </w:p>
+    <w:p>
+      <w:pPr>
+        <w:pStyle w:val="NormalWeb"/>
+        <w:shd w:val="clear" w:color="auto" w:fill="FFFFFF"/>
+        <w:spacing w:before="0" w:beforeAutospacing="0" w:after="0" w:afterAutospacing="0"/>
+        <w:ind w:left="720"/>
+        <w:rPr>
+          <w:rFonts w:asciiTheme="minorHAnsi" w:hAnsiTheme="minorHAnsi" w:cstheme="minorHAnsi"/>
+          <w:color w:val="000000"/>
+          <w:sz w:val="22"/>
+          <w:szCs w:val="22"/>
+        </w:rPr>
+      </w:pPr>
+      <w:r>
+        <w:rPr>
+          <w:rFonts w:asciiTheme="minorHAnsi" w:hAnsiTheme="minorHAnsi" w:cstheme="minorHAnsi"/>
+          <w:b/>
+          <w:bCs/>
+          <w:color w:val="000000"/>
+          <w:sz w:val="22"/>
+          <w:szCs w:val="22"/>
+        </w:rPr>
+        <w:t>LogicalFilter</w:t>
+      </w:r>
+      <w:r>
+        <w:rPr>
+          <w:rFonts w:asciiTheme="minorHAnsi" w:hAnsiTheme="minorHAnsi" w:cstheme="minorHAnsi"/>
+          <w:color w:val="000000"/>
+          <w:sz w:val="22"/>
+          <w:szCs w:val="22"/>
+        </w:rPr>
+        <w:t>(condition=[=($0, 2009)]): rowcount = 9000.0, cumulative cost = 69000.0, id = 2</w:t>
+      </w:r>
+    </w:p>
+    <w:p>
+      <w:pPr>
+        <w:pStyle w:val="NormalWeb"/>
+        <w:shd w:val="clear" w:color="auto" w:fill="FFFFFF"/>
+        <w:spacing w:before="0" w:beforeAutospacing="0" w:after="0" w:afterAutospacing="0"/>
+        <w:rPr>
+          <w:rFonts w:asciiTheme="minorHAnsi" w:hAnsiTheme="minorHAnsi" w:cstheme="minorHAnsi"/>
+          <w:color w:val="000000"/>
+          <w:sz w:val="22"/>
+          <w:szCs w:val="22"/>
+        </w:rPr>
+      </w:pPr>
+      <w:r>
+        <w:rPr>
+          <w:rFonts w:asciiTheme="minorHAnsi" w:hAnsiTheme="minorHAnsi" w:cstheme="minorHAnsi"/>
+          <w:color w:val="000000"/>
+          <w:sz w:val="22"/>
+          <w:szCs w:val="22"/>
+        </w:rPr>
+        <w:t xml:space="preserve">      </w:t>
+      </w:r>
+    </w:p>
+    <w:p>
+      <w:pPr>
+        <w:pStyle w:val="NormalWeb"/>
+        <w:shd w:val="clear" w:color="auto" w:fill="FFFFFF"/>
+        <w:spacing w:before="0" w:beforeAutospacing="0" w:after="0" w:afterAutospacing="0"/>
+        <w:ind w:left="720"/>
+        <w:rPr>
+          <w:rFonts w:asciiTheme="minorHAnsi" w:hAnsiTheme="minorHAnsi" w:cstheme="minorHAnsi"/>
+          <w:color w:val="000000"/>
+          <w:sz w:val="22"/>
+          <w:szCs w:val="22"/>
+        </w:rPr>
+      </w:pPr>
+      <w:r>
+        <w:rPr>
+          <w:rFonts w:asciiTheme="minorHAnsi" w:hAnsiTheme="minorHAnsi" w:cstheme="minorHAnsi"/>
+          <w:b/>
+          <w:bCs/>
+          <w:color w:val="000000"/>
+          <w:sz w:val="22"/>
+          <w:szCs w:val="22"/>
+        </w:rPr>
+        <w:t>LogicalTableScan</w:t>
+      </w:r>
+      <w:r>
+        <w:rPr>
+          <w:rFonts w:asciiTheme="minorHAnsi" w:hAnsiTheme="minorHAnsi" w:cstheme="minorHAnsi"/>
+          <w:color w:val="000000"/>
+          <w:sz w:val="22"/>
+          <w:szCs w:val="22"/>
+        </w:rPr>
+        <w:t>(table=[[airschema, airline]]): rowcount = 60000.0, cumulative cost = 60000.0, id = 1</w:t>
+      </w:r>
+    </w:p>
+    <w:p>
+      <w:pPr>
+        <w:pStyle w:val="NormalWeb"/>
+        <w:shd w:val="clear" w:color="auto" w:fill="FFFFFF"/>
+        <w:spacing w:before="0" w:beforeAutospacing="0" w:after="0" w:afterAutospacing="0"/>
+        <w:ind w:left="720"/>
+        <w:rPr>
+          <w:rFonts w:asciiTheme="minorHAnsi" w:hAnsiTheme="minorHAnsi" w:cstheme="minorHAnsi"/>
+          <w:color w:val="000000"/>
+          <w:sz w:val="22"/>
+          <w:szCs w:val="22"/>
+        </w:rPr>
+      </w:pPr>
+    </w:p>
+    <w:p>
+      <w:pPr>
+        <w:pStyle w:val="NormalWeb"/>
+        <w:shd w:val="clear" w:color="auto" w:fill="FFFFFF"/>
+        <w:spacing w:before="0" w:beforeAutospacing="0" w:after="0" w:afterAutospacing="0"/>
+        <w:ind w:firstLine="720"/>
+        <w:rPr>
+          <w:rFonts w:asciiTheme="minorHAnsi" w:hAnsiTheme="minorHAnsi" w:cstheme="minorHAnsi"/>
+          <w:color w:val="000000"/>
+          <w:sz w:val="22"/>
+          <w:szCs w:val="22"/>
+        </w:rPr>
+      </w:pPr>
+      <w:r>
+        <w:rPr>
+          <w:rFonts w:asciiTheme="minorHAnsi" w:hAnsiTheme="minorHAnsi" w:cstheme="minorHAnsi"/>
+          <w:b/>
+          <w:bCs/>
+          <w:color w:val="000000"/>
+          <w:sz w:val="22"/>
+          <w:szCs w:val="22"/>
+        </w:rPr>
+        <w:t xml:space="preserve">Optimized Plan </w:t>
+      </w:r>
+      <w:r>
+        <w:rPr>
+          <w:rFonts w:asciiTheme="minorHAnsi" w:hAnsiTheme="minorHAnsi" w:cstheme="minorHAnsi"/>
+          <w:b/>
+          <w:bCs/>
+          <w:color w:val="000000"/>
+          <w:sz w:val="22"/>
+          <w:szCs w:val="22"/>
+        </w:rPr>
+        <w:t>3</w:t>
+      </w:r>
+      <w:r>
+        <w:rPr>
+          <w:rFonts w:asciiTheme="minorHAnsi" w:hAnsiTheme="minorHAnsi" w:cstheme="minorHAnsi"/>
+          <w:color w:val="000000"/>
+          <w:sz w:val="22"/>
+          <w:szCs w:val="22"/>
+        </w:rPr>
+        <w:t xml:space="preserve"> – </w:t>
+      </w:r>
+    </w:p>
+    <w:p>
+      <w:pPr>
+        <w:pStyle w:val="NormalWeb"/>
+        <w:shd w:val="clear" w:color="auto" w:fill="FFFFFF"/>
+        <w:spacing w:before="0" w:beforeAutospacing="0" w:after="0" w:afterAutospacing="0"/>
+        <w:ind w:left="720"/>
+        <w:rPr>
+          <w:rFonts w:asciiTheme="minorHAnsi" w:hAnsiTheme="minorHAnsi" w:cstheme="minorHAnsi"/>
+          <w:color w:val="000000"/>
+          <w:sz w:val="22"/>
+          <w:szCs w:val="22"/>
+        </w:rPr>
+      </w:pPr>
+    </w:p>
+    <w:p>
+      <w:pPr>
+        <w:pStyle w:val="NormalWeb"/>
+        <w:shd w:val="clear" w:color="auto" w:fill="FFFFFF"/>
+        <w:spacing w:before="0" w:beforeAutospacing="0" w:after="0" w:afterAutospacing="0"/>
+        <w:ind w:left="720"/>
+        <w:rPr>
+          <w:rFonts w:asciiTheme="minorHAnsi" w:hAnsiTheme="minorHAnsi" w:cstheme="minorHAnsi"/>
+          <w:color w:val="000000"/>
+          <w:sz w:val="22"/>
+          <w:szCs w:val="22"/>
+        </w:rPr>
+      </w:pPr>
+      <w:r>
+        <w:rPr>
+          <w:rFonts w:asciiTheme="minorHAnsi" w:hAnsiTheme="minorHAnsi" w:cstheme="minorHAnsi"/>
+          <w:color w:val="000000"/>
+          <w:sz w:val="22"/>
+          <w:szCs w:val="22"/>
+        </w:rPr>
+        <w:t>Node ID: 29</w:t>
+      </w:r>
+    </w:p>
+    <w:p>
+      <w:pPr>
+        <w:pStyle w:val="NormalWeb"/>
+        <w:shd w:val="clear" w:color="auto" w:fill="FFFFFF"/>
+        <w:spacing w:before="0" w:beforeAutospacing="0" w:after="0" w:afterAutospacing="0"/>
+        <w:ind w:left="720"/>
+        <w:rPr>
+          <w:rFonts w:asciiTheme="minorHAnsi" w:hAnsiTheme="minorHAnsi" w:cstheme="minorHAnsi"/>
+          <w:color w:val="000000"/>
+          <w:sz w:val="22"/>
+          <w:szCs w:val="22"/>
+        </w:rPr>
+      </w:pPr>
+      <w:r>
+        <w:rPr>
+          <w:rFonts w:asciiTheme="minorHAnsi" w:hAnsiTheme="minorHAnsi" w:cstheme="minorHAnsi"/>
+          <w:color w:val="000000"/>
+          <w:sz w:val="22"/>
+          <w:szCs w:val="22"/>
+        </w:rPr>
+        <w:t>Node Description: rel#29:</w:t>
+      </w:r>
+      <w:r>
+        <w:rPr>
+          <w:rFonts w:asciiTheme="minorHAnsi" w:hAnsiTheme="minorHAnsi" w:cstheme="minorHAnsi"/>
+          <w:b/>
+          <w:bCs/>
+          <w:color w:val="000000"/>
+          <w:sz w:val="22"/>
+          <w:szCs w:val="22"/>
+        </w:rPr>
+        <w:t>EnumerableAggregate</w:t>
+      </w:r>
+      <w:r>
+        <w:rPr>
+          <w:rFonts w:asciiTheme="minorHAnsi" w:hAnsiTheme="minorHAnsi" w:cstheme="minorHAnsi"/>
+          <w:color w:val="000000"/>
+          <w:sz w:val="22"/>
+          <w:szCs w:val="22"/>
+        </w:rPr>
+        <w:t>.ENUMERABLE(input=EnumerableFilter#28,group={},EXPR$0=COUNT())</w:t>
+      </w:r>
+    </w:p>
+    <w:p>
+      <w:pPr>
+        <w:pStyle w:val="NormalWeb"/>
+        <w:shd w:val="clear" w:color="auto" w:fill="FFFFFF"/>
+        <w:spacing w:before="0" w:beforeAutospacing="0" w:after="0" w:afterAutospacing="0"/>
+        <w:ind w:left="720"/>
+        <w:rPr>
+          <w:rFonts w:asciiTheme="minorHAnsi" w:hAnsiTheme="minorHAnsi" w:cstheme="minorHAnsi"/>
+          <w:color w:val="000000"/>
+          <w:sz w:val="22"/>
+          <w:szCs w:val="22"/>
+        </w:rPr>
+      </w:pPr>
+      <w:r>
+        <w:rPr>
+          <w:rFonts w:asciiTheme="minorHAnsi" w:hAnsiTheme="minorHAnsi" w:cstheme="minorHAnsi"/>
+          <w:color w:val="000000"/>
+          <w:sz w:val="22"/>
+          <w:szCs w:val="22"/>
+        </w:rPr>
+        <w:t xml:space="preserve">  </w:t>
+      </w:r>
+    </w:p>
+    <w:p>
+      <w:pPr>
+        <w:pStyle w:val="NormalWeb"/>
+        <w:shd w:val="clear" w:color="auto" w:fill="FFFFFF"/>
+        <w:spacing w:before="0" w:beforeAutospacing="0" w:after="0" w:afterAutospacing="0"/>
+        <w:ind w:firstLine="720"/>
+        <w:rPr>
+          <w:rFonts w:asciiTheme="minorHAnsi" w:hAnsiTheme="minorHAnsi" w:cstheme="minorHAnsi"/>
+          <w:color w:val="000000"/>
+          <w:sz w:val="22"/>
+          <w:szCs w:val="22"/>
+        </w:rPr>
+      </w:pPr>
+      <w:r>
+        <w:rPr>
+          <w:rFonts w:asciiTheme="minorHAnsi" w:hAnsiTheme="minorHAnsi" w:cstheme="minorHAnsi"/>
+          <w:color w:val="000000"/>
+          <w:sz w:val="22"/>
+          <w:szCs w:val="22"/>
+        </w:rPr>
+        <w:t>Node ID: 28</w:t>
+      </w:r>
+    </w:p>
+    <w:p>
+      <w:pPr>
+        <w:pStyle w:val="NormalWeb"/>
+        <w:shd w:val="clear" w:color="auto" w:fill="FFFFFF"/>
+        <w:spacing w:before="0" w:beforeAutospacing="0" w:after="0" w:afterAutospacing="0"/>
+        <w:ind w:left="720"/>
+        <w:rPr>
+          <w:rFonts w:asciiTheme="minorHAnsi" w:hAnsiTheme="minorHAnsi" w:cstheme="minorHAnsi"/>
+          <w:color w:val="000000"/>
+          <w:sz w:val="22"/>
+          <w:szCs w:val="22"/>
+        </w:rPr>
+      </w:pPr>
+      <w:r>
+        <w:rPr>
+          <w:rFonts w:asciiTheme="minorHAnsi" w:hAnsiTheme="minorHAnsi" w:cstheme="minorHAnsi"/>
+          <w:color w:val="000000"/>
+          <w:sz w:val="22"/>
+          <w:szCs w:val="22"/>
+        </w:rPr>
+        <w:t>Node Description: rel#28:</w:t>
+      </w:r>
+      <w:r>
+        <w:rPr>
+          <w:rFonts w:asciiTheme="minorHAnsi" w:hAnsiTheme="minorHAnsi" w:cstheme="minorHAnsi"/>
+          <w:b/>
+          <w:bCs/>
+          <w:color w:val="000000"/>
+          <w:sz w:val="22"/>
+          <w:szCs w:val="22"/>
+        </w:rPr>
+        <w:t>EnumerableFilter</w:t>
+      </w:r>
+      <w:r>
+        <w:rPr>
+          <w:rFonts w:asciiTheme="minorHAnsi" w:hAnsiTheme="minorHAnsi" w:cstheme="minorHAnsi"/>
+          <w:color w:val="000000"/>
+          <w:sz w:val="22"/>
+          <w:szCs w:val="22"/>
+        </w:rPr>
+        <w:t>.ENUMERABLE(input=EnumerableTableScan#14,condition==($0, 2009))</w:t>
+      </w:r>
+    </w:p>
+    <w:p>
+      <w:pPr>
+        <w:pStyle w:val="NormalWeb"/>
+        <w:shd w:val="clear" w:color="auto" w:fill="FFFFFF"/>
+        <w:spacing w:before="0" w:beforeAutospacing="0" w:after="0" w:afterAutospacing="0"/>
+        <w:ind w:left="720"/>
+        <w:rPr>
+          <w:rFonts w:asciiTheme="minorHAnsi" w:hAnsiTheme="minorHAnsi" w:cstheme="minorHAnsi"/>
+          <w:color w:val="000000"/>
+          <w:sz w:val="22"/>
+          <w:szCs w:val="22"/>
+        </w:rPr>
+      </w:pPr>
+      <w:r>
+        <w:rPr>
+          <w:rFonts w:asciiTheme="minorHAnsi" w:hAnsiTheme="minorHAnsi" w:cstheme="minorHAnsi"/>
+          <w:color w:val="000000"/>
+          <w:sz w:val="22"/>
+          <w:szCs w:val="22"/>
+        </w:rPr>
+        <w:t xml:space="preserve">    </w:t>
+      </w:r>
+    </w:p>
+    <w:p>
+      <w:pPr>
+        <w:pStyle w:val="NormalWeb"/>
+        <w:shd w:val="clear" w:color="auto" w:fill="FFFFFF"/>
+        <w:spacing w:before="0" w:beforeAutospacing="0" w:after="0" w:afterAutospacing="0"/>
+        <w:ind w:left="720"/>
+        <w:rPr>
+          <w:rFonts w:asciiTheme="minorHAnsi" w:hAnsiTheme="minorHAnsi" w:cstheme="minorHAnsi"/>
+          <w:color w:val="000000"/>
+          <w:sz w:val="22"/>
+          <w:szCs w:val="22"/>
+        </w:rPr>
+      </w:pPr>
+      <w:r>
+        <w:rPr>
+          <w:rFonts w:asciiTheme="minorHAnsi" w:hAnsiTheme="minorHAnsi" w:cstheme="minorHAnsi"/>
+          <w:color w:val="000000"/>
+          <w:sz w:val="22"/>
+          <w:szCs w:val="22"/>
+        </w:rPr>
+        <w:t>Node ID: 14</w:t>
+      </w:r>
+    </w:p>
+    <w:p>
+      <w:pPr>
+        <w:pStyle w:val="NormalWeb"/>
+        <w:shd w:val="clear" w:color="auto" w:fill="FFFFFF"/>
+        <w:spacing w:before="0" w:beforeAutospacing="0" w:after="0" w:afterAutospacing="0"/>
+        <w:ind w:left="720"/>
+        <w:rPr>
+          <w:rFonts w:asciiTheme="minorHAnsi" w:hAnsiTheme="minorHAnsi" w:cstheme="minorHAnsi"/>
+          <w:color w:val="000000"/>
+          <w:sz w:val="22"/>
+          <w:szCs w:val="22"/>
+        </w:rPr>
+      </w:pPr>
+      <w:r>
+        <w:rPr>
+          <w:rFonts w:asciiTheme="minorHAnsi" w:hAnsiTheme="minorHAnsi" w:cstheme="minorHAnsi"/>
+          <w:color w:val="000000"/>
+          <w:sz w:val="22"/>
+          <w:szCs w:val="22"/>
+        </w:rPr>
+        <w:t>Node Description: rel#14:</w:t>
+      </w:r>
+      <w:r>
+        <w:rPr>
+          <w:rFonts w:asciiTheme="minorHAnsi" w:hAnsiTheme="minorHAnsi" w:cstheme="minorHAnsi"/>
+          <w:b/>
+          <w:bCs/>
+          <w:color w:val="000000"/>
+          <w:sz w:val="22"/>
+          <w:szCs w:val="22"/>
+        </w:rPr>
+        <w:t>EnumerableTableScan</w:t>
+      </w:r>
+      <w:r>
+        <w:rPr>
+          <w:rFonts w:asciiTheme="minorHAnsi" w:hAnsiTheme="minorHAnsi" w:cstheme="minorHAnsi"/>
+          <w:color w:val="000000"/>
+          <w:sz w:val="22"/>
+          <w:szCs w:val="22"/>
+        </w:rPr>
+        <w:t>.ENUMERABLE(table=[airschema, airline])</w:t>
+      </w:r>
+    </w:p>
+    <w:p>
+      <w:pPr>
+        <w:pStyle w:val="Heading1"/>
+      </w:pPr>
+      <w:r>
+        <w:t xml:space="preserve">16. Sequence Diagram </w:t>
+      </w:r>
+      <w:proofErr w:type="spellStart"/>
+      <w:r>
+        <w:t>Sql</w:t>
+      </w:r>
+      <w:proofErr w:type="spellEnd"/>
+      <w:r>
+        <w:t xml:space="preserve"> Query Engine</w:t>
+      </w:r>
+    </w:p>
+    <w:p>
+      <w:pPr>
+        <w:pStyle w:val="NormalWeb"/>
+        <w:shd w:val="clear" w:color="auto" w:fill="FFFFFF"/>
+        <w:spacing w:before="0" w:beforeAutospacing="0" w:after="0" w:afterAutospacing="0"/>
+        <w:ind w:left="720"/>
+        <w:rPr>
+          <w:rFonts w:asciiTheme="minorHAnsi" w:hAnsiTheme="minorHAnsi" w:cstheme="minorHAnsi"/>
+          <w:color w:val="000000"/>
+          <w:sz w:val="22"/>
+          <w:szCs w:val="22"/>
+        </w:rPr>
+      </w:pPr>
+    </w:p>
+    <w:p>
+      <w:pPr>
+        <w:pStyle w:val="NormalWeb"/>
+      </w:pPr>
+      <w:r>
+        <w:rPr>
+          <w:noProof/>
+        </w:rPr>
+        <w:lastRenderedPageBreak/>
+        <w:drawing>
+          <wp:inline distT="0" distB="0" distL="0" distR="0" wp14:anchorId="7513306F" wp14:editId="4E14265B">
+            <wp:extent cx="5731510" cy="2491105"/>
+            <wp:effectExtent l="0" t="0" r="2540" b="4445"/>
+            <wp:docPr id="1887717688" name="Picture 1"/>
+            <wp:cNvGraphicFramePr>
+              <a:graphicFrameLocks xmlns:a="http://schemas.openxmlformats.org/drawingml/2006/main" noChangeAspect="1"/>
+            </wp:cNvGraphicFramePr>
+            <a:graphic xmlns:a="http://schemas.openxmlformats.org/drawingml/2006/main">
+              <a:graphicData uri="http://schemas.openxmlformats.org/drawingml/2006/picture">
+                <pic:pic xmlns:pic="http://schemas.openxmlformats.org/drawingml/2006/picture">
+                  <pic:nvPicPr>
+                    <pic:cNvPr id="0" name="Picture 1"/>
+                    <pic:cNvPicPr>
+                      <a:picLocks noChangeAspect="1" noChangeArrowheads="1"/>
+                    </pic:cNvPicPr>
+                  </pic:nvPicPr>
+                  <pic:blipFill>
+                    <a:blip r:embed="rId10">
+                      <a:extLst>
+                        <a:ext uri="{28A0092B-C50C-407E-A947-70E740481C1C}">
+                          <a14:useLocalDpi xmlns:a14="http://schemas.microsoft.com/office/drawing/2010/main" val="0"/>
+                        </a:ext>
+                      </a:extLst>
+                    </a:blip>
+                    <a:srcRect/>
+                    <a:stretch>
+                      <a:fillRect/>
+                    </a:stretch>
+                  </pic:blipFill>
+                  <pic:spPr bwMode="auto">
+                    <a:xfrm>
+                      <a:off x="0" y="0"/>
+                      <a:ext cx="5731510" cy="2491105"/>
+                    </a:xfrm>
+                    <a:prstGeom prst="rect">
+                      <a:avLst/>
+                    </a:prstGeom>
+                    <a:noFill/>
+                    <a:ln>
+                      <a:noFill/>
+                    </a:ln>
+                  </pic:spPr>
+                </pic:pic>
+              </a:graphicData>
+            </a:graphic>
+          </wp:inline>
+        </w:drawing>
+      </w:r>
+    </w:p>
+    <w:p>
+      <w:pPr>
+        <w:pStyle w:val="NormalWeb"/>
+        <w:shd w:val="clear" w:color="auto" w:fill="FFFFFF"/>
+        <w:spacing w:before="0" w:beforeAutospacing="0" w:after="0" w:afterAutospacing="0"/>
+        <w:ind w:left="720"/>
+        <w:rPr>
+          <w:rFonts w:asciiTheme="minorHAnsi" w:hAnsiTheme="minorHAnsi" w:cstheme="minorHAnsi"/>
+          <w:color w:val="000000"/>
+          <w:sz w:val="22"/>
+          <w:szCs w:val="22"/>
+        </w:rPr>
+      </w:pPr>
+    </w:p>
+    <w:p>
+      <w:pPr>
+        <w:pStyle w:val="NormalWeb"/>
+        <w:shd w:val="clear" w:color="auto" w:fill="FFFFFF"/>
+        <w:spacing w:before="0" w:beforeAutospacing="0" w:after="0" w:afterAutospacing="0"/>
+        <w:ind w:left="720"/>
+        <w:rPr>
+          <w:rFonts w:asciiTheme="minorHAnsi" w:hAnsiTheme="minorHAnsi" w:cstheme="minorHAnsi"/>
+          <w:color w:val="000000"/>
+          <w:sz w:val="22"/>
+          <w:szCs w:val="22"/>
+        </w:rPr>
+      </w:pPr>
+    </w:p>
+    <w:p>
+      <w:pPr>
+        <w:pStyle w:val="NormalWeb"/>
+        <w:shd w:val="clear" w:color="auto" w:fill="FFFFFF"/>
+        <w:spacing w:before="0" w:beforeAutospacing="0" w:after="0" w:afterAutospacing="0"/>
+        <w:ind w:left="720"/>
+        <w:rPr>
+          <w:rFonts w:asciiTheme="minorHAnsi" w:hAnsiTheme="minorHAnsi" w:cstheme="minorHAnsi"/>
+          <w:color w:val="000000"/>
+          <w:sz w:val="22"/>
+          <w:szCs w:val="22"/>
+        </w:rPr>
+      </w:pPr>
+    </w:p>
+    <w:p>
+      <w:pPr>
+        <w:pStyle w:val="NormalWeb"/>
+        <w:shd w:val="clear" w:color="auto" w:fill="FFFFFF"/>
+        <w:spacing w:before="0" w:beforeAutospacing="0" w:after="0" w:afterAutospacing="0"/>
+        <w:rPr>
+          <w:rFonts w:asciiTheme="minorHAnsi" w:hAnsiTheme="minorHAnsi" w:cstheme="minorHAnsi"/>
+          <w:b/>
+          <w:bCs/>
+          <w:color w:val="000000"/>
+          <w:sz w:val="22"/>
+          <w:szCs w:val="22"/>
+        </w:rPr>
+      </w:pPr>
+    </w:p>
+    <w:p>
+      <w:pPr>
+        <w:pStyle w:val="NormalWeb"/>
+        <w:shd w:val="clear" w:color="auto" w:fill="FFFFFF"/>
+        <w:spacing w:before="0" w:beforeAutospacing="0" w:after="0" w:afterAutospacing="0"/>
+        <w:ind w:left="720"/>
+        <w:rPr>
+          <w:rFonts w:asciiTheme="minorHAnsi" w:hAnsiTheme="minorHAnsi" w:cstheme="minorHAnsi"/>
+          <w:color w:val="000000"/>
+          <w:sz w:val="22"/>
+          <w:szCs w:val="22"/>
+        </w:rPr>
+      </w:pPr>
+    </w:p>
+    <w:p>
+      <w:pPr>
+        <w:pStyle w:val="NormalWeb"/>
+        <w:shd w:val="clear" w:color="auto" w:fill="FFFFFF"/>
+        <w:spacing w:before="0" w:beforeAutospacing="0" w:after="0" w:afterAutospacing="0"/>
+        <w:ind w:left="720"/>
+        <w:rPr>
+          <w:rFonts w:asciiTheme="minorHAnsi" w:hAnsiTheme="minorHAnsi" w:cstheme="minorHAnsi"/>
+          <w:color w:val="000000"/>
+          <w:sz w:val="22"/>
+          <w:szCs w:val="22"/>
+        </w:rPr>
+      </w:pPr>
+    </w:p>
+    <w:p>
+      <w:pPr>
+        <w:pStyle w:val="NormalWeb"/>
+        <w:shd w:val="clear" w:color="auto" w:fill="FFFFFF"/>
+        <w:spacing w:before="0" w:beforeAutospacing="0" w:after="0" w:afterAutospacing="0"/>
+        <w:ind w:left="720"/>
+        <w:rPr>
+          <w:rFonts w:asciiTheme="minorHAnsi" w:hAnsiTheme="minorHAnsi" w:cstheme="minorHAnsi"/>
+          <w:color w:val="000000"/>
+          <w:sz w:val="22"/>
+          <w:szCs w:val="22"/>
+        </w:rPr>
+      </w:pPr>
+    </w:p>
+    <w:p>
+      <w:pPr>
+        <w:ind w:left="360"/>
+        <w:rPr>
+          <w:lang w:val="en-US"/>
+        </w:rPr>
+      </w:pPr>
     </w:p>
     <w:p>
       <w:pPr>
@@ -24502,7 +27223,7 @@
       </w:pPr>
     </w:p>
     <w:sectPr>
-      <w:headerReference w:type="default" r:id="rId10"/>
+      <w:headerReference w:type="default" r:id="rId11"/>
       <w:pgSz w:w="11906" w:h="16838"/>
       <w:pgMar w:top="1440" w:right="1440" w:bottom="1440" w:left="1440" w:header="708" w:footer="708" w:gutter="0"/>
       <w:cols w:space="708"/>
@@ -25366,95 +28087,9 @@
     </w:lvl>
   </w:abstractNum>
   <w:abstractNum w:abstractNumId="8" w15:restartNumberingAfterBreak="0">
-    <w:nsid w:val="52781F47"/>
+    <w:nsid w:val="525959EC"/>
     <w:multiLevelType w:val="hybridMultilevel"/>
-    <w:tmpl w:val="3DF411BE"/>
-    <w:lvl w:ilvl="0" w:tplc="4009000F">
-      <w:start w:val="1"/>
-      <w:numFmt w:val="decimal"/>
-      <w:lvlText w:val="%1."/>
-      <w:lvlJc w:val="left"/>
-      <w:pPr>
-        <w:ind w:left="720" w:hanging="360"/>
-      </w:pPr>
-    </w:lvl>
-    <w:lvl w:ilvl="1" w:tplc="40090019" w:tentative="1">
-      <w:start w:val="1"/>
-      <w:numFmt w:val="lowerLetter"/>
-      <w:lvlText w:val="%2."/>
-      <w:lvlJc w:val="left"/>
-      <w:pPr>
-        <w:ind w:left="1440" w:hanging="360"/>
-      </w:pPr>
-    </w:lvl>
-    <w:lvl w:ilvl="2" w:tplc="4009001B" w:tentative="1">
-      <w:start w:val="1"/>
-      <w:numFmt w:val="lowerRoman"/>
-      <w:lvlText w:val="%3."/>
-      <w:lvlJc w:val="right"/>
-      <w:pPr>
-        <w:ind w:left="2160" w:hanging="180"/>
-      </w:pPr>
-    </w:lvl>
-    <w:lvl w:ilvl="3" w:tplc="4009000F" w:tentative="1">
-      <w:start w:val="1"/>
-      <w:numFmt w:val="decimal"/>
-      <w:lvlText w:val="%4."/>
-      <w:lvlJc w:val="left"/>
-      <w:pPr>
-        <w:ind w:left="2880" w:hanging="360"/>
-      </w:pPr>
-    </w:lvl>
-    <w:lvl w:ilvl="4" w:tplc="40090019" w:tentative="1">
-      <w:start w:val="1"/>
-      <w:numFmt w:val="lowerLetter"/>
-      <w:lvlText w:val="%5."/>
-      <w:lvlJc w:val="left"/>
-      <w:pPr>
-        <w:ind w:left="3600" w:hanging="360"/>
-      </w:pPr>
-    </w:lvl>
-    <w:lvl w:ilvl="5" w:tplc="4009001B" w:tentative="1">
-      <w:start w:val="1"/>
-      <w:numFmt w:val="lowerRoman"/>
-      <w:lvlText w:val="%6."/>
-      <w:lvlJc w:val="right"/>
-      <w:pPr>
-        <w:ind w:left="4320" w:hanging="180"/>
-      </w:pPr>
-    </w:lvl>
-    <w:lvl w:ilvl="6" w:tplc="4009000F" w:tentative="1">
-      <w:start w:val="1"/>
-      <w:numFmt w:val="decimal"/>
-      <w:lvlText w:val="%7."/>
-      <w:lvlJc w:val="left"/>
-      <w:pPr>
-        <w:ind w:left="5040" w:hanging="360"/>
-      </w:pPr>
-    </w:lvl>
-    <w:lvl w:ilvl="7" w:tplc="40090019" w:tentative="1">
-      <w:start w:val="1"/>
-      <w:numFmt w:val="lowerLetter"/>
-      <w:lvlText w:val="%8."/>
-      <w:lvlJc w:val="left"/>
-      <w:pPr>
-        <w:ind w:left="5760" w:hanging="360"/>
-      </w:pPr>
-    </w:lvl>
-    <w:lvl w:ilvl="8" w:tplc="4009001B" w:tentative="1">
-      <w:start w:val="1"/>
-      <w:numFmt w:val="lowerRoman"/>
-      <w:lvlText w:val="%9."/>
-      <w:lvlJc w:val="right"/>
-      <w:pPr>
-        <w:ind w:left="6480" w:hanging="180"/>
-      </w:pPr>
-    </w:lvl>
-  </w:abstractNum>
-  <w:abstractNum w:abstractNumId="9" w15:restartNumberingAfterBreak="0">
-    <w:nsid w:val="5F26064B"/>
-    <w:multiLevelType w:val="hybridMultilevel"/>
-    <w:tmpl w:val="69903940"/>
+    <w:tmpl w:val="CFC410A0"/>
     <w:lvl w:ilvl="0" w:tplc="4009000F">
       <w:start w:val="1"/>
       <w:numFmt w:val="decimal"/>
@@ -25540,7 +28175,182 @@
       </w:pPr>
     </w:lvl>
   </w:abstractNum>
+  <w:abstractNum w:abstractNumId="9" w15:restartNumberingAfterBreak="0">
+    <w:nsid w:val="52781F47"/>
+    <w:multiLevelType w:val="hybridMultilevel"/>
+    <w:tmpl w:val="3DF411BE"/>
+    <w:lvl w:ilvl="0" w:tplc="4009000F">
+      <w:start w:val="1"/>
+      <w:numFmt w:val="decimal"/>
+      <w:lvlText w:val="%1."/>
+      <w:lvlJc w:val="left"/>
+      <w:pPr>
+        <w:ind w:left="720" w:hanging="360"/>
+      </w:pPr>
+    </w:lvl>
+    <w:lvl w:ilvl="1" w:tplc="40090019" w:tentative="1">
+      <w:start w:val="1"/>
+      <w:numFmt w:val="lowerLetter"/>
+      <w:lvlText w:val="%2."/>
+      <w:lvlJc w:val="left"/>
+      <w:pPr>
+        <w:ind w:left="1440" w:hanging="360"/>
+      </w:pPr>
+    </w:lvl>
+    <w:lvl w:ilvl="2" w:tplc="4009001B" w:tentative="1">
+      <w:start w:val="1"/>
+      <w:numFmt w:val="lowerRoman"/>
+      <w:lvlText w:val="%3."/>
+      <w:lvlJc w:val="right"/>
+      <w:pPr>
+        <w:ind w:left="2160" w:hanging="180"/>
+      </w:pPr>
+    </w:lvl>
+    <w:lvl w:ilvl="3" w:tplc="4009000F" w:tentative="1">
+      <w:start w:val="1"/>
+      <w:numFmt w:val="decimal"/>
+      <w:lvlText w:val="%4."/>
+      <w:lvlJc w:val="left"/>
+      <w:pPr>
+        <w:ind w:left="2880" w:hanging="360"/>
+      </w:pPr>
+    </w:lvl>
+    <w:lvl w:ilvl="4" w:tplc="40090019" w:tentative="1">
+      <w:start w:val="1"/>
+      <w:numFmt w:val="lowerLetter"/>
+      <w:lvlText w:val="%5."/>
+      <w:lvlJc w:val="left"/>
+      <w:pPr>
+        <w:ind w:left="3600" w:hanging="360"/>
+      </w:pPr>
+    </w:lvl>
+    <w:lvl w:ilvl="5" w:tplc="4009001B" w:tentative="1">
+      <w:start w:val="1"/>
+      <w:numFmt w:val="lowerRoman"/>
+      <w:lvlText w:val="%6."/>
+      <w:lvlJc w:val="right"/>
+      <w:pPr>
+        <w:ind w:left="4320" w:hanging="180"/>
+      </w:pPr>
+    </w:lvl>
+    <w:lvl w:ilvl="6" w:tplc="4009000F" w:tentative="1">
+      <w:start w:val="1"/>
+      <w:numFmt w:val="decimal"/>
+      <w:lvlText w:val="%7."/>
+      <w:lvlJc w:val="left"/>
+      <w:pPr>
+        <w:ind w:left="5040" w:hanging="360"/>
+      </w:pPr>
+    </w:lvl>
+    <w:lvl w:ilvl="7" w:tplc="40090019" w:tentative="1">
+      <w:start w:val="1"/>
+      <w:numFmt w:val="lowerLetter"/>
+      <w:lvlText w:val="%8."/>
+      <w:lvlJc w:val="left"/>
+      <w:pPr>
+        <w:ind w:left="5760" w:hanging="360"/>
+      </w:pPr>
+    </w:lvl>
+    <w:lvl w:ilvl="8" w:tplc="4009001B" w:tentative="1">
+      <w:start w:val="1"/>
+      <w:numFmt w:val="lowerRoman"/>
+      <w:lvlText w:val="%9."/>
+      <w:lvlJc w:val="right"/>
+      <w:pPr>
+        <w:ind w:left="6480" w:hanging="180"/>
+      </w:pPr>
+    </w:lvl>
+  </w:abstractNum>
   <w:abstractNum w:abstractNumId="10" w15:restartNumberingAfterBreak="0">
+    <w:nsid w:val="5F26064B"/>
+    <w:multiLevelType w:val="hybridMultilevel"/>
+    <w:tmpl w:val="69903940"/>
+    <w:lvl w:ilvl="0" w:tplc="4009000F">
+      <w:start w:val="1"/>
+      <w:numFmt w:val="decimal"/>
+      <w:lvlText w:val="%1."/>
+      <w:lvlJc w:val="left"/>
+      <w:pPr>
+        <w:ind w:left="720" w:hanging="360"/>
+      </w:pPr>
+      <w:rPr>
+        <w:rFonts w:hint="default"/>
+      </w:rPr>
+    </w:lvl>
+    <w:lvl w:ilvl="1" w:tplc="40090019" w:tentative="1">
+      <w:start w:val="1"/>
+      <w:numFmt w:val="lowerLetter"/>
+      <w:lvlText w:val="%2."/>
+      <w:lvlJc w:val="left"/>
+      <w:pPr>
+        <w:ind w:left="1440" w:hanging="360"/>
+      </w:pPr>
+    </w:lvl>
+    <w:lvl w:ilvl="2" w:tplc="4009001B" w:tentative="1">
+      <w:start w:val="1"/>
+      <w:numFmt w:val="lowerRoman"/>
+      <w:lvlText w:val="%3."/>
+      <w:lvlJc w:val="right"/>
+      <w:pPr>
+        <w:ind w:left="2160" w:hanging="180"/>
+      </w:pPr>
+    </w:lvl>
+    <w:lvl w:ilvl="3" w:tplc="4009000F" w:tentative="1">
+      <w:start w:val="1"/>
+      <w:numFmt w:val="decimal"/>
+      <w:lvlText w:val="%4."/>
+      <w:lvlJc w:val="left"/>
+      <w:pPr>
+        <w:ind w:left="2880" w:hanging="360"/>
+      </w:pPr>
+    </w:lvl>
+    <w:lvl w:ilvl="4" w:tplc="40090019" w:tentative="1">
+      <w:start w:val="1"/>
+      <w:numFmt w:val="lowerLetter"/>
+      <w:lvlText w:val="%5."/>
+      <w:lvlJc w:val="left"/>
+      <w:pPr>
+        <w:ind w:left="3600" w:hanging="360"/>
+      </w:pPr>
+    </w:lvl>
+    <w:lvl w:ilvl="5" w:tplc="4009001B" w:tentative="1">
+      <w:start w:val="1"/>
+      <w:numFmt w:val="lowerRoman"/>
+      <w:lvlText w:val="%6."/>
+      <w:lvlJc w:val="right"/>
+      <w:pPr>
+        <w:ind w:left="4320" w:hanging="180"/>
+      </w:pPr>
+    </w:lvl>
+    <w:lvl w:ilvl="6" w:tplc="4009000F" w:tentative="1">
+      <w:start w:val="1"/>
+      <w:numFmt w:val="decimal"/>
+      <w:lvlText w:val="%7."/>
+      <w:lvlJc w:val="left"/>
+      <w:pPr>
+        <w:ind w:left="5040" w:hanging="360"/>
+      </w:pPr>
+    </w:lvl>
+    <w:lvl w:ilvl="7" w:tplc="40090019" w:tentative="1">
+      <w:start w:val="1"/>
+      <w:numFmt w:val="lowerLetter"/>
+      <w:lvlText w:val="%8."/>
+      <w:lvlJc w:val="left"/>
+      <w:pPr>
+        <w:ind w:left="5760" w:hanging="360"/>
+      </w:pPr>
+    </w:lvl>
+    <w:lvl w:ilvl="8" w:tplc="4009001B" w:tentative="1">
+      <w:start w:val="1"/>
+      <w:numFmt w:val="lowerRoman"/>
+      <w:lvlText w:val="%9."/>
+      <w:lvlJc w:val="right"/>
+      <w:pPr>
+        <w:ind w:left="6480" w:hanging="180"/>
+      </w:pPr>
+    </w:lvl>
+  </w:abstractNum>
+  <w:abstractNum w:abstractNumId="11" w15:restartNumberingAfterBreak="0">
     <w:nsid w:val="6BBD06AF"/>
     <w:multiLevelType w:val="hybridMultilevel"/>
     <w:tmpl w:val="431C0A14"/>
@@ -25626,7 +28436,7 @@
       </w:pPr>
     </w:lvl>
   </w:abstractNum>
-  <w:abstractNum w:abstractNumId="11" w15:restartNumberingAfterBreak="0">
+  <w:abstractNum w:abstractNumId="12" w15:restartNumberingAfterBreak="0">
     <w:nsid w:val="76EC7AF8"/>
     <w:multiLevelType w:val="multilevel"/>
     <w:tmpl w:val="69789DD4"/>
@@ -25747,7 +28557,7 @@
       </w:rPr>
     </w:lvl>
   </w:abstractNum>
-  <w:abstractNum w:abstractNumId="12" w15:restartNumberingAfterBreak="0">
+  <w:abstractNum w:abstractNumId="13" w15:restartNumberingAfterBreak="0">
     <w:nsid w:val="79592395"/>
     <w:multiLevelType w:val="hybridMultilevel"/>
     <w:tmpl w:val="E1FE79FC"/>
@@ -25837,13 +28647,13 @@
     </w:lvl>
   </w:abstractNum>
   <w:num w:numId="1" w16cid:durableId="1337687866">
-    <w:abstractNumId w:val="11"/>
+    <w:abstractNumId w:val="12"/>
   </w:num>
   <w:num w:numId="2" w16cid:durableId="132523246">
     <w:abstractNumId w:val="1"/>
   </w:num>
   <w:num w:numId="3" w16cid:durableId="1106390506">
-    <w:abstractNumId w:val="12"/>
+    <w:abstractNumId w:val="13"/>
   </w:num>
   <w:num w:numId="4" w16cid:durableId="1098713760">
     <w:abstractNumId w:val="0"/>
@@ -25855,10 +28665,10 @@
     <w:abstractNumId w:val="5"/>
   </w:num>
   <w:num w:numId="7" w16cid:durableId="1437363906">
-    <w:abstractNumId w:val="8"/>
+    <w:abstractNumId w:val="9"/>
   </w:num>
   <w:num w:numId="8" w16cid:durableId="814029267">
-    <w:abstractNumId w:val="10"/>
+    <w:abstractNumId w:val="11"/>
   </w:num>
   <w:num w:numId="9" w16cid:durableId="1135753511">
     <w:abstractNumId w:val="4"/>
@@ -25873,7 +28683,10 @@
     <w:abstractNumId w:val="7"/>
   </w:num>
   <w:num w:numId="13" w16cid:durableId="655382381">
-    <w:abstractNumId w:val="9"/>
+    <w:abstractNumId w:val="10"/>
+  </w:num>
+  <w:num w:numId="14" w16cid:durableId="1716929526">
+    <w:abstractNumId w:val="8"/>
   </w:num>
 </w:numbering>
 </file>
@@ -26488,6 +29301,22 @@
       <w:spacing w:after="0" w:line="240" w:lineRule="auto"/>
     </w:pPr>
   </w:style>
+  <w:style w:type="paragraph" w:styleId="NormalWeb">
+    <w:name w:val="Normal (Web)"/>
+    <w:basedOn w:val="Normal"/>
+    <w:uiPriority w:val="99"/>
+    <w:unhideWhenUsed/>
+    <w:rsid w:val="006D3788"/>
+    <w:pPr>
+      <w:spacing w:before="100" w:beforeAutospacing="1" w:after="100" w:afterAutospacing="1" w:line="240" w:lineRule="auto"/>
+    </w:pPr>
+    <w:rPr>
+      <w:rFonts w:ascii="Times New Roman" w:eastAsia="Times New Roman" w:hAnsi="Times New Roman" w:cs="Times New Roman"/>
+      <w:sz w:val="24"/>
+      <w:szCs w:val="24"/>
+      <w:lang w:eastAsia="en-IN"/>
+    </w:rPr>
+  </w:style>
 </w:styles>
 </file>
 

</xml_diff>